<commit_message>
commit 2: Desar. Web - Apunt. Estilos, CSS, Colores, Fuentes, disposiciones / Ejercicio: Guitarras invie
</commit_message>
<xml_diff>
--- a/Apuntes.docx
+++ b/Apuntes.docx
@@ -671,6 +671,170 @@
           <w:shd w:val="clear" w:color="auto" w:fill="F5F5F5"/>
         </w:rPr>
       </w:pPr>
+      <w:r>
+        <w:rPr>
+          <w:rFonts w:ascii="Arial" w:hAnsi="Arial" w:cs="Arial"/>
+          <w:color w:val="1C3643"/>
+          <w:sz w:val="27"/>
+          <w:szCs w:val="27"/>
+          <w:shd w:val="clear" w:color="auto" w:fill="F5F5F5"/>
+        </w:rPr>
+        <w:t xml:space="preserve">Dentro del </w:t>
+      </w:r>
+      <w:proofErr w:type="spellStart"/>
+      <w:r>
+        <w:rPr>
+          <w:rFonts w:ascii="Arial" w:hAnsi="Arial" w:cs="Arial"/>
+          <w:color w:val="1C3643"/>
+          <w:sz w:val="27"/>
+          <w:szCs w:val="27"/>
+          <w:shd w:val="clear" w:color="auto" w:fill="F5F5F5"/>
+        </w:rPr>
+        <w:t>Header</w:t>
+      </w:r>
+      <w:proofErr w:type="spellEnd"/>
+      <w:r>
+        <w:rPr>
+          <w:rFonts w:ascii="Arial" w:hAnsi="Arial" w:cs="Arial"/>
+          <w:color w:val="1C3643"/>
+          <w:sz w:val="27"/>
+          <w:szCs w:val="27"/>
+          <w:shd w:val="clear" w:color="auto" w:fill="F5F5F5"/>
+        </w:rPr>
+        <w:t xml:space="preserve"> va la etiqueta &lt;meta </w:t>
+      </w:r>
+      <w:proofErr w:type="spellStart"/>
+      <w:r>
+        <w:rPr>
+          <w:rFonts w:ascii="Arial" w:hAnsi="Arial" w:cs="Arial"/>
+          <w:color w:val="1C3643"/>
+          <w:sz w:val="27"/>
+          <w:szCs w:val="27"/>
+          <w:shd w:val="clear" w:color="auto" w:fill="F5F5F5"/>
+        </w:rPr>
+        <w:t>charset</w:t>
+      </w:r>
+      <w:proofErr w:type="spellEnd"/>
+      <w:r>
+        <w:rPr>
+          <w:rFonts w:ascii="Arial" w:hAnsi="Arial" w:cs="Arial"/>
+          <w:color w:val="1C3643"/>
+          <w:sz w:val="27"/>
+          <w:szCs w:val="27"/>
+          <w:shd w:val="clear" w:color="auto" w:fill="F5F5F5"/>
+        </w:rPr>
+        <w:t>=”utf-8”&gt;</w:t>
+      </w:r>
+    </w:p>
+    <w:p>
+      <w:pPr>
+        <w:rPr>
+          <w:rFonts w:ascii="Arial" w:hAnsi="Arial" w:cs="Arial"/>
+          <w:color w:val="1C3643"/>
+          <w:sz w:val="27"/>
+          <w:szCs w:val="27"/>
+          <w:shd w:val="clear" w:color="auto" w:fill="F5F5F5"/>
+        </w:rPr>
+      </w:pPr>
+      <w:r>
+        <w:rPr>
+          <w:rFonts w:ascii="Arial" w:hAnsi="Arial" w:cs="Arial"/>
+          <w:color w:val="1C3643"/>
+          <w:sz w:val="27"/>
+          <w:szCs w:val="27"/>
+          <w:shd w:val="clear" w:color="auto" w:fill="F5F5F5"/>
+        </w:rPr>
+        <w:t xml:space="preserve">Atributos de </w:t>
+      </w:r>
+      <w:proofErr w:type="spellStart"/>
+      <w:r>
+        <w:rPr>
+          <w:rFonts w:ascii="Arial" w:hAnsi="Arial" w:cs="Arial"/>
+          <w:color w:val="1C3643"/>
+          <w:sz w:val="27"/>
+          <w:szCs w:val="27"/>
+          <w:shd w:val="clear" w:color="auto" w:fill="F5F5F5"/>
+        </w:rPr>
+        <w:t>Header</w:t>
+      </w:r>
+      <w:proofErr w:type="spellEnd"/>
+      <w:r>
+        <w:rPr>
+          <w:rFonts w:ascii="Arial" w:hAnsi="Arial" w:cs="Arial"/>
+          <w:color w:val="1C3643"/>
+          <w:sz w:val="27"/>
+          <w:szCs w:val="27"/>
+          <w:shd w:val="clear" w:color="auto" w:fill="F5F5F5"/>
+        </w:rPr>
+        <w:t>:</w:t>
+      </w:r>
+    </w:p>
+    <w:p>
+      <w:pPr>
+        <w:rPr>
+          <w:rFonts w:ascii="Arial" w:hAnsi="Arial" w:cs="Arial"/>
+          <w:color w:val="1C3643"/>
+          <w:sz w:val="27"/>
+          <w:szCs w:val="27"/>
+          <w:shd w:val="clear" w:color="auto" w:fill="F5F5F5"/>
+        </w:rPr>
+      </w:pPr>
+      <w:r>
+        <w:rPr>
+          <w:rFonts w:ascii="Arial" w:hAnsi="Arial" w:cs="Arial"/>
+          <w:color w:val="1C3643"/>
+          <w:sz w:val="27"/>
+          <w:szCs w:val="27"/>
+          <w:shd w:val="clear" w:color="auto" w:fill="F5F5F5"/>
+        </w:rPr>
+        <w:tab/>
+        <w:t>Id: no se puede repetir. Es la referencia dentro del código. Para invocarlo se utiliza &lt;</w:t>
+      </w:r>
+      <w:proofErr w:type="spellStart"/>
+      <w:r>
+        <w:rPr>
+          <w:rFonts w:ascii="Arial" w:hAnsi="Arial" w:cs="Arial"/>
+          <w:color w:val="1C3643"/>
+          <w:sz w:val="27"/>
+          <w:szCs w:val="27"/>
+          <w:shd w:val="clear" w:color="auto" w:fill="F5F5F5"/>
+        </w:rPr>
+        <w:t>href</w:t>
+      </w:r>
+      <w:proofErr w:type="spellEnd"/>
+      <w:r>
+        <w:rPr>
+          <w:rFonts w:ascii="Arial" w:hAnsi="Arial" w:cs="Arial"/>
+          <w:color w:val="1C3643"/>
+          <w:sz w:val="27"/>
+          <w:szCs w:val="27"/>
+          <w:shd w:val="clear" w:color="auto" w:fill="F5F5F5"/>
+        </w:rPr>
+        <w:t>=”#nombre del id”&gt;</w:t>
+      </w:r>
+    </w:p>
+    <w:p>
+      <w:pPr>
+        <w:rPr>
+          <w:rFonts w:ascii="Arial" w:hAnsi="Arial" w:cs="Arial"/>
+          <w:color w:val="1C3643"/>
+          <w:sz w:val="27"/>
+          <w:szCs w:val="27"/>
+          <w:shd w:val="clear" w:color="auto" w:fill="F5F5F5"/>
+        </w:rPr>
+      </w:pPr>
+    </w:p>
+    <w:p>
+      <w:pPr>
+        <w:rPr>
+          <w:rFonts w:ascii="Arial" w:hAnsi="Arial" w:cs="Arial"/>
+          <w:color w:val="1C3643"/>
+          <w:sz w:val="27"/>
+          <w:szCs w:val="27"/>
+          <w:u w:val="single"/>
+          <w:shd w:val="clear" w:color="auto" w:fill="F5F5F5"/>
+        </w:rPr>
+      </w:pPr>
       <w:proofErr w:type="spellStart"/>
       <w:r>
         <w:rPr>
@@ -803,8 +967,1588 @@
       </w:r>
     </w:p>
     <w:p>
+      <w:pPr>
+        <w:rPr>
+          <w:u w:val="single"/>
+        </w:rPr>
+      </w:pPr>
+      <w:r>
+        <w:t xml:space="preserve">Los </w:t>
+      </w:r>
+      <w:proofErr w:type="spellStart"/>
+      <w:r>
+        <w:t>menues</w:t>
+      </w:r>
+      <w:proofErr w:type="spellEnd"/>
+      <w:r>
+        <w:t xml:space="preserve"> tienen 2 tipos de etiquetas, Uno para listas ordenadas (&lt;</w:t>
+      </w:r>
+      <w:proofErr w:type="spellStart"/>
+      <w:r>
+        <w:t>ol</w:t>
+      </w:r>
+      <w:proofErr w:type="spellEnd"/>
+      <w:r>
+        <w:t>&gt;) y otro para listas desordenadas (&lt;</w:t>
+      </w:r>
+      <w:proofErr w:type="spellStart"/>
+      <w:r>
+        <w:t>ul</w:t>
+      </w:r>
+      <w:proofErr w:type="spellEnd"/>
+      <w:r>
+        <w:t>&gt;)</w:t>
+      </w:r>
+      <w:r>
+        <w:t xml:space="preserve">. Para que te tome los elementos que quieras meter en la lista </w:t>
+      </w:r>
+      <w:proofErr w:type="spellStart"/>
+      <w:r>
+        <w:t>tenes</w:t>
+      </w:r>
+      <w:proofErr w:type="spellEnd"/>
+      <w:r>
+        <w:t xml:space="preserve"> que incluirlos dentro de la etiqueta &lt;li&gt; (</w:t>
+      </w:r>
+      <w:proofErr w:type="spellStart"/>
+      <w:r>
+        <w:t>list</w:t>
+      </w:r>
+      <w:proofErr w:type="spellEnd"/>
+      <w:r>
+        <w:t xml:space="preserve"> ítem)</w:t>
+      </w:r>
+    </w:p>
+    <w:p>
+      <w:r>
+        <w:t xml:space="preserve">Listas ordenadas: </w:t>
+      </w:r>
+      <w:r>
+        <w:t>elementos de la lista enumerados</w:t>
+      </w:r>
+    </w:p>
+    <w:p>
+      <w:r>
+        <w:t xml:space="preserve">Listas desordenadas: los elementos de la lista están organizados con </w:t>
+      </w:r>
+      <w:proofErr w:type="spellStart"/>
+      <w:r>
+        <w:t>bullets</w:t>
+      </w:r>
+      <w:proofErr w:type="spellEnd"/>
+      <w:r>
+        <w:t>, por viñetas.</w:t>
+      </w:r>
+    </w:p>
+    <w:p/>
+    <w:p>
+      <w:r>
+        <w:t xml:space="preserve">&lt;a&gt; = anchor o ancla, sirve para volver una palabra link a otra </w:t>
+      </w:r>
+      <w:proofErr w:type="spellStart"/>
+      <w:r>
+        <w:t>pagina</w:t>
+      </w:r>
+      <w:proofErr w:type="spellEnd"/>
+      <w:r>
+        <w:t xml:space="preserve">. Si queremos que al hacer </w:t>
+      </w:r>
+      <w:proofErr w:type="spellStart"/>
+      <w:r>
+        <w:t>click</w:t>
+      </w:r>
+      <w:proofErr w:type="spellEnd"/>
+      <w:r>
+        <w:t xml:space="preserve"> en el link la </w:t>
+      </w:r>
+      <w:proofErr w:type="spellStart"/>
+      <w:proofErr w:type="gramStart"/>
+      <w:r>
+        <w:t>pagina</w:t>
+      </w:r>
+      <w:proofErr w:type="spellEnd"/>
+      <w:proofErr w:type="gramEnd"/>
+      <w:r>
+        <w:t xml:space="preserve"> se abra en ot</w:t>
+      </w:r>
+      <w:r>
+        <w:t>ra pestaña, tenemos que poner el</w:t>
+      </w:r>
+      <w:r>
+        <w:t xml:space="preserve"> atributo</w:t>
+      </w:r>
+      <w:r>
+        <w:t>:</w:t>
+      </w:r>
+      <w:r>
+        <w:t xml:space="preserve"> </w:t>
+      </w:r>
+    </w:p>
+    <w:p>
+      <w:pPr>
+        <w:ind w:firstLine="708"/>
+      </w:pPr>
+      <w:r>
+        <w:t>Target=”_</w:t>
+      </w:r>
+      <w:proofErr w:type="spellStart"/>
+      <w:r>
+        <w:t>blank</w:t>
+      </w:r>
+      <w:proofErr w:type="spellEnd"/>
+      <w:r>
+        <w:t>”</w:t>
+      </w:r>
+    </w:p>
+    <w:p/>
+    <w:p/>
+    <w:p>
+      <w:r>
+        <w:t>&lt;</w:t>
+      </w:r>
+      <w:proofErr w:type="gramStart"/>
+      <w:r>
+        <w:t>figure</w:t>
+      </w:r>
+      <w:proofErr w:type="gramEnd"/>
+      <w:r>
+        <w:t>&gt; sirve para poner imágenes.</w:t>
+      </w:r>
+    </w:p>
+    <w:p>
+      <w:r>
+        <w:tab/>
+        <w:t>&lt;</w:t>
+      </w:r>
+      <w:proofErr w:type="spellStart"/>
+      <w:proofErr w:type="gramStart"/>
+      <w:r>
+        <w:t>img</w:t>
+      </w:r>
+      <w:proofErr w:type="spellEnd"/>
+      <w:proofErr w:type="gramEnd"/>
+      <w:r>
+        <w:t xml:space="preserve"> </w:t>
+      </w:r>
+      <w:proofErr w:type="spellStart"/>
+      <w:r>
+        <w:t>src</w:t>
+      </w:r>
+      <w:proofErr w:type="spellEnd"/>
+      <w:r>
+        <w:t>=””&gt; es la etiqueta para ubicar la imagen que se va a subir</w:t>
+      </w:r>
+      <w:r>
+        <w:t xml:space="preserve">. IMG se cierra en </w:t>
+      </w:r>
+      <w:proofErr w:type="spellStart"/>
+      <w:r>
+        <w:t>si</w:t>
+      </w:r>
+      <w:proofErr w:type="spellEnd"/>
+      <w:r>
+        <w:t xml:space="preserve"> misma, sin &lt;/&gt;</w:t>
+      </w:r>
+    </w:p>
+    <w:p>
+      <w:r>
+        <w:t xml:space="preserve">Las imágenes se suben a través de rutas. Las rutas pueden ser absolutas o relativas. </w:t>
+      </w:r>
+      <w:r>
+        <w:br/>
+      </w:r>
+      <w:proofErr w:type="gramStart"/>
+      <w:r>
+        <w:t>rutas</w:t>
+      </w:r>
+      <w:proofErr w:type="gramEnd"/>
+      <w:r>
+        <w:t xml:space="preserve"> absolutas: desde un sitio web (</w:t>
+      </w:r>
+      <w:hyperlink r:id="rId5" w:history="1">
+        <w:r>
+          <w:rPr>
+            <w:rStyle w:val="Hipervnculo"/>
+          </w:rPr>
+          <w:t>www.sitioweb.com/imagenes/nombredelaimagen</w:t>
+        </w:r>
+      </w:hyperlink>
+      <w:r>
+        <w:t>)</w:t>
+      </w:r>
+    </w:p>
+    <w:p>
+      <w:r>
+        <w:t xml:space="preserve">Rutas relativas: parte desde </w:t>
+      </w:r>
+      <w:r>
+        <w:t>donde esta index.html</w:t>
+      </w:r>
+    </w:p>
+    <w:p>
+      <w:r>
+        <w:tab/>
+        <w:t>Atributos de la etiqueta IMG:</w:t>
+      </w:r>
+    </w:p>
+    <w:p>
+      <w:r>
+        <w:lastRenderedPageBreak/>
+        <w:tab/>
+      </w:r>
+      <w:r>
+        <w:tab/>
+      </w:r>
+      <w:proofErr w:type="spellStart"/>
+      <w:r>
+        <w:t>Src</w:t>
+      </w:r>
+      <w:proofErr w:type="spellEnd"/>
+      <w:r>
+        <w:t>: es la dirección de donde se va a cargar la imagen</w:t>
+      </w:r>
+    </w:p>
+    <w:p>
+      <w:r>
+        <w:tab/>
+      </w:r>
+      <w:r>
+        <w:tab/>
+      </w:r>
+      <w:proofErr w:type="spellStart"/>
+      <w:r>
+        <w:t>Width</w:t>
+      </w:r>
+      <w:proofErr w:type="spellEnd"/>
+      <w:r>
+        <w:t>: es el ancho (va antes que el alto)</w:t>
+      </w:r>
+    </w:p>
+    <w:p>
+      <w:r>
+        <w:tab/>
+      </w:r>
+      <w:r>
+        <w:tab/>
+      </w:r>
+      <w:proofErr w:type="spellStart"/>
+      <w:r>
+        <w:t>Height</w:t>
+      </w:r>
+      <w:proofErr w:type="spellEnd"/>
+      <w:r>
+        <w:t>: es el alto</w:t>
+      </w:r>
+    </w:p>
+    <w:p>
+      <w:r>
+        <w:t>Cuando no se sabe la relación ancho-alto, se pone solo el ancho y el alto se calcula automáticamente.</w:t>
+      </w:r>
+    </w:p>
+    <w:p>
+      <w:r>
+        <w:tab/>
+      </w:r>
+      <w:r>
+        <w:tab/>
+      </w:r>
+      <w:proofErr w:type="spellStart"/>
+      <w:r>
+        <w:t>Alt</w:t>
+      </w:r>
+      <w:proofErr w:type="spellEnd"/>
+      <w:r>
+        <w:t xml:space="preserve">: es el texto que va a cargar en caso que la imagen no pueda ser cargada. Se tiene que poner un texto corto y descriptivo de la imagen para saber </w:t>
+      </w:r>
+      <w:proofErr w:type="spellStart"/>
+      <w:r>
+        <w:t>cual</w:t>
+      </w:r>
+      <w:proofErr w:type="spellEnd"/>
+      <w:r>
+        <w:t xml:space="preserve"> es la que </w:t>
+      </w:r>
+      <w:proofErr w:type="spellStart"/>
+      <w:r>
+        <w:t>esta</w:t>
+      </w:r>
+      <w:proofErr w:type="spellEnd"/>
+      <w:r>
+        <w:t xml:space="preserve"> teniendo un error.</w:t>
+      </w:r>
+    </w:p>
+    <w:p/>
+    <w:p>
+      <w:r>
+        <w:t xml:space="preserve">Los tamaños de las imágenes los va a dar el </w:t>
+      </w:r>
+      <w:proofErr w:type="spellStart"/>
+      <w:r>
+        <w:t>mockup</w:t>
+      </w:r>
+      <w:proofErr w:type="spellEnd"/>
+      <w:r>
+        <w:t xml:space="preserve"> que se tiene que hacer antes de empezar a codear la </w:t>
+      </w:r>
+      <w:proofErr w:type="spellStart"/>
+      <w:proofErr w:type="gramStart"/>
+      <w:r>
+        <w:t>pagina</w:t>
+      </w:r>
+      <w:proofErr w:type="spellEnd"/>
+      <w:proofErr w:type="gramEnd"/>
+      <w:r>
+        <w:t>.</w:t>
+      </w:r>
+    </w:p>
+    <w:p/>
+    <w:p>
+      <w:r>
+        <w:t xml:space="preserve">&lt;h1&gt; es </w:t>
+      </w:r>
+      <w:proofErr w:type="spellStart"/>
+      <w:r>
+        <w:t>heading</w:t>
+      </w:r>
+      <w:proofErr w:type="spellEnd"/>
+      <w:r>
+        <w:t xml:space="preserve"> 1, tiene particularidades de que vuelve </w:t>
+      </w:r>
+      <w:proofErr w:type="spellStart"/>
+      <w:proofErr w:type="gramStart"/>
+      <w:r>
+        <w:t>mas</w:t>
+      </w:r>
+      <w:proofErr w:type="spellEnd"/>
+      <w:proofErr w:type="gramEnd"/>
+      <w:r>
+        <w:t xml:space="preserve"> importante el texto como </w:t>
+      </w:r>
+      <w:proofErr w:type="spellStart"/>
+      <w:r>
+        <w:t>info</w:t>
+      </w:r>
+      <w:proofErr w:type="spellEnd"/>
+      <w:r>
+        <w:t xml:space="preserve"> de la </w:t>
+      </w:r>
+      <w:proofErr w:type="spellStart"/>
+      <w:r>
+        <w:t>pagina</w:t>
+      </w:r>
+      <w:proofErr w:type="spellEnd"/>
+      <w:r>
+        <w:t xml:space="preserve">. Se usa 1 vez por </w:t>
+      </w:r>
+      <w:proofErr w:type="spellStart"/>
+      <w:proofErr w:type="gramStart"/>
+      <w:r>
+        <w:t>pagina</w:t>
+      </w:r>
+      <w:proofErr w:type="spellEnd"/>
+      <w:proofErr w:type="gramEnd"/>
+      <w:r>
+        <w:t xml:space="preserve"> nomas. Sirve para actividades de SEO</w:t>
+      </w:r>
+    </w:p>
+    <w:p/>
+    <w:p>
+      <w:r>
+        <w:t>Existen 6 niveles de h, de h1 (</w:t>
+      </w:r>
+      <w:proofErr w:type="gramStart"/>
+      <w:r>
+        <w:t>mas</w:t>
+      </w:r>
+      <w:proofErr w:type="gramEnd"/>
+      <w:r>
+        <w:t xml:space="preserve"> importante) a h6 (menos importante)</w:t>
+      </w:r>
+    </w:p>
+    <w:p/>
+    <w:p>
+      <w:r>
+        <w:t>&lt;</w:t>
+      </w:r>
+      <w:proofErr w:type="spellStart"/>
+      <w:proofErr w:type="gramStart"/>
+      <w:r>
+        <w:t>article</w:t>
+      </w:r>
+      <w:proofErr w:type="spellEnd"/>
+      <w:proofErr w:type="gramEnd"/>
+      <w:r>
+        <w:t xml:space="preserve">&gt; se utiliza para poner pedazos de información específicos dentro de la </w:t>
+      </w:r>
+      <w:proofErr w:type="spellStart"/>
+      <w:r>
+        <w:t>pagina</w:t>
+      </w:r>
+      <w:proofErr w:type="spellEnd"/>
+      <w:r>
+        <w:t xml:space="preserve">, por ejemplo, </w:t>
+      </w:r>
+      <w:r>
+        <w:t>entradas a un blog.</w:t>
+      </w:r>
+    </w:p>
+    <w:p/>
+    <w:p>
+      <w:r>
+        <w:t>ESTILOS</w:t>
+      </w:r>
+    </w:p>
+    <w:p>
+      <w:r>
+        <w:t>Existen 3 tipos de estilos.</w:t>
+      </w:r>
+    </w:p>
+    <w:p>
+      <w:pPr>
+        <w:pStyle w:val="Prrafodelista"/>
+        <w:numPr>
+          <w:ilvl w:val="0"/>
+          <w:numId w:val="1"/>
+        </w:numPr>
+      </w:pPr>
+      <w:r>
+        <w:t>Estilos en líne</w:t>
+      </w:r>
+      <w:r>
+        <w:t>a:</w:t>
+      </w:r>
+    </w:p>
+    <w:p>
+      <w:pPr>
+        <w:pStyle w:val="Prrafodelista"/>
+        <w:numPr>
+          <w:ilvl w:val="1"/>
+          <w:numId w:val="1"/>
+        </w:numPr>
+      </w:pPr>
+      <w:r>
+        <w:t xml:space="preserve">Se hacen a través del atributo </w:t>
+      </w:r>
+      <w:proofErr w:type="spellStart"/>
+      <w:r>
+        <w:t>style</w:t>
+      </w:r>
+      <w:proofErr w:type="spellEnd"/>
+      <w:r>
+        <w:t>=” ”</w:t>
+      </w:r>
+    </w:p>
+    <w:p>
+      <w:pPr>
+        <w:pStyle w:val="Prrafodelista"/>
+        <w:numPr>
+          <w:ilvl w:val="1"/>
+          <w:numId w:val="1"/>
+        </w:numPr>
+      </w:pPr>
+      <w:r>
+        <w:t>Es fácil de hacerlo cuando hay que poner un detalle</w:t>
+      </w:r>
+    </w:p>
+    <w:p>
+      <w:pPr>
+        <w:pStyle w:val="Prrafodelista"/>
+        <w:numPr>
+          <w:ilvl w:val="1"/>
+          <w:numId w:val="1"/>
+        </w:numPr>
+      </w:pPr>
+      <w:r>
+        <w:t>Si es un sitio web complejo se vuelve ilegible</w:t>
+      </w:r>
+    </w:p>
+    <w:p>
+      <w:pPr>
+        <w:pStyle w:val="Prrafodelista"/>
+        <w:numPr>
+          <w:ilvl w:val="0"/>
+          <w:numId w:val="1"/>
+        </w:numPr>
+      </w:pPr>
+      <w:r>
+        <w:t>Estilos dentro de una etiquetas</w:t>
+      </w:r>
+    </w:p>
+    <w:p>
+      <w:pPr>
+        <w:pStyle w:val="Prrafodelista"/>
+        <w:numPr>
+          <w:ilvl w:val="1"/>
+          <w:numId w:val="1"/>
+        </w:numPr>
+      </w:pPr>
+      <w:r>
+        <w:t>La etiqueta es &lt;</w:t>
+      </w:r>
+      <w:proofErr w:type="spellStart"/>
+      <w:r>
+        <w:t>style</w:t>
+      </w:r>
+      <w:proofErr w:type="spellEnd"/>
+      <w:r>
+        <w:t>&gt;</w:t>
+      </w:r>
+    </w:p>
+    <w:p>
+      <w:pPr>
+        <w:pStyle w:val="Prrafodelista"/>
+        <w:numPr>
+          <w:ilvl w:val="1"/>
+          <w:numId w:val="1"/>
+        </w:numPr>
+      </w:pPr>
+      <w:r>
+        <w:t>Se coloca dentro de la etiqueta head</w:t>
+      </w:r>
+    </w:p>
+    <w:p>
+      <w:pPr>
+        <w:pStyle w:val="Prrafodelista"/>
+        <w:numPr>
+          <w:ilvl w:val="1"/>
+          <w:numId w:val="1"/>
+        </w:numPr>
+      </w:pPr>
+      <w:r>
+        <w:t xml:space="preserve">La sintaxis es como la de una función en </w:t>
+      </w:r>
+      <w:proofErr w:type="spellStart"/>
+      <w:r>
+        <w:t>javascript</w:t>
+      </w:r>
+      <w:proofErr w:type="spellEnd"/>
+      <w:r>
+        <w:t>, las variables se encierran entre {}</w:t>
+      </w:r>
+    </w:p>
+    <w:p>
+      <w:pPr>
+        <w:pStyle w:val="Prrafodelista"/>
+        <w:numPr>
+          <w:ilvl w:val="1"/>
+          <w:numId w:val="1"/>
+        </w:numPr>
+      </w:pPr>
+      <w:r>
+        <w:t>Como con los estilos en línea, se puede volver ilegible si son muchas las variables</w:t>
+      </w:r>
+    </w:p>
+    <w:p>
+      <w:pPr>
+        <w:pStyle w:val="Prrafodelista"/>
+        <w:numPr>
+          <w:ilvl w:val="1"/>
+          <w:numId w:val="1"/>
+        </w:numPr>
+      </w:pPr>
+      <w:r>
+        <w:t>Lo bueno es que no necesita de otro archivo extra para poner los estilos</w:t>
+      </w:r>
+    </w:p>
+    <w:p>
+      <w:pPr>
+        <w:pStyle w:val="Prrafodelista"/>
+        <w:numPr>
+          <w:ilvl w:val="0"/>
+          <w:numId w:val="1"/>
+        </w:numPr>
+      </w:pPr>
+      <w:r>
+        <w:t>Estilos externos</w:t>
+      </w:r>
+    </w:p>
+    <w:p>
+      <w:pPr>
+        <w:pStyle w:val="Prrafodelista"/>
+        <w:numPr>
+          <w:ilvl w:val="1"/>
+          <w:numId w:val="1"/>
+        </w:numPr>
+      </w:pPr>
+      <w:r>
+        <w:t>Agregar una hoja de estilos externa se hace a través de la etiqueta “Link”</w:t>
+      </w:r>
+    </w:p>
+    <w:p>
+      <w:pPr>
+        <w:pStyle w:val="Prrafodelista"/>
+        <w:numPr>
+          <w:ilvl w:val="2"/>
+          <w:numId w:val="1"/>
+        </w:numPr>
+      </w:pPr>
+      <w:r>
+        <w:t xml:space="preserve">&lt;link&gt; para que funcione debe recibir 2 valores si o </w:t>
+      </w:r>
+      <w:proofErr w:type="spellStart"/>
+      <w:r>
+        <w:t>si</w:t>
+      </w:r>
+      <w:proofErr w:type="spellEnd"/>
+      <w:r>
+        <w:t>.</w:t>
+      </w:r>
+    </w:p>
+    <w:p>
+      <w:pPr>
+        <w:pStyle w:val="Prrafodelista"/>
+        <w:numPr>
+          <w:ilvl w:val="3"/>
+          <w:numId w:val="1"/>
+        </w:numPr>
+      </w:pPr>
+      <w:r>
+        <w:lastRenderedPageBreak/>
+        <w:t xml:space="preserve">Una relación, en este caso: </w:t>
+      </w:r>
+      <w:proofErr w:type="spellStart"/>
+      <w:r>
+        <w:t>rel</w:t>
+      </w:r>
+      <w:proofErr w:type="spellEnd"/>
+      <w:r>
+        <w:t>=“</w:t>
+      </w:r>
+      <w:proofErr w:type="spellStart"/>
+      <w:r>
+        <w:t>stylesheet</w:t>
+      </w:r>
+      <w:proofErr w:type="spellEnd"/>
+      <w:r>
+        <w:t>”</w:t>
+      </w:r>
+    </w:p>
+    <w:p>
+      <w:pPr>
+        <w:pStyle w:val="Prrafodelista"/>
+        <w:numPr>
+          <w:ilvl w:val="3"/>
+          <w:numId w:val="1"/>
+        </w:numPr>
+      </w:pPr>
+      <w:r>
+        <w:t xml:space="preserve">Una referencia, o sea: </w:t>
+      </w:r>
+      <w:proofErr w:type="spellStart"/>
+      <w:r>
+        <w:t>href</w:t>
+      </w:r>
+      <w:proofErr w:type="spellEnd"/>
+      <w:r>
+        <w:t>=”ubicación del archivo”</w:t>
+      </w:r>
+    </w:p>
+    <w:p>
+      <w:pPr>
+        <w:pStyle w:val="Prrafodelista"/>
+        <w:numPr>
+          <w:ilvl w:val="3"/>
+          <w:numId w:val="1"/>
+        </w:numPr>
+      </w:pPr>
+      <w:r>
+        <w:t>En el archivo.css se ponen todos los atributos como si fuera un estilo dentro de etiqueta.</w:t>
+      </w:r>
+    </w:p>
+    <w:p>
+      <w:r>
+        <w:t>CSS</w:t>
+      </w:r>
+    </w:p>
+    <w:p/>
+    <w:p>
+      <w:r>
+        <w:t>Primer concepto a aprender es el de SELECTORES.</w:t>
+      </w:r>
+    </w:p>
+    <w:p>
+      <w:r>
+        <w:t xml:space="preserve">Los selectores sirven para aplicar estilos a un objeto dentro de la web </w:t>
+      </w:r>
+      <w:proofErr w:type="gramStart"/>
+      <w:r>
+        <w:t>especifico</w:t>
+      </w:r>
+      <w:proofErr w:type="gramEnd"/>
+      <w:r>
+        <w:t xml:space="preserve"> y que no se aplique a todo el resto.</w:t>
+      </w:r>
+      <w:r>
+        <w:br/>
+      </w:r>
+    </w:p>
+    <w:p>
+      <w:r>
+        <w:t xml:space="preserve">La sintaxis de los selectores </w:t>
+      </w:r>
+      <w:proofErr w:type="gramStart"/>
+      <w:r>
+        <w:t>son</w:t>
+      </w:r>
+      <w:proofErr w:type="gramEnd"/>
+      <w:r>
+        <w:t>:</w:t>
+      </w:r>
+    </w:p>
+    <w:p>
+      <w:pPr>
+        <w:rPr>
+          <w:vanish/>
+          <w:specVanish/>
+        </w:rPr>
+      </w:pPr>
+      <w:r>
+        <w:t>Tipo de selector {</w:t>
+      </w:r>
+    </w:p>
+    <w:p>
+      <w:r>
+        <w:t xml:space="preserve"> </w:t>
+      </w:r>
+    </w:p>
+    <w:p>
+      <w:pPr>
+        <w:ind w:left="1416"/>
+      </w:pPr>
+      <w:proofErr w:type="gramStart"/>
+      <w:r>
+        <w:t>propiedad</w:t>
+      </w:r>
+      <w:proofErr w:type="gramEnd"/>
+      <w:r>
+        <w:t xml:space="preserve">: valor; </w:t>
+      </w:r>
+    </w:p>
+    <w:p>
+      <w:pPr>
+        <w:ind w:left="1416"/>
+      </w:pPr>
+      <w:r>
+        <w:t>propiedad2: valor;</w:t>
+      </w:r>
+    </w:p>
+    <w:p>
+      <w:pPr>
+        <w:ind w:left="1416"/>
+      </w:pPr>
+      <w:r>
+        <w:t>}</w:t>
+      </w:r>
+    </w:p>
+    <w:p>
+      <w:r>
+        <w:tab/>
+        <w:t xml:space="preserve">1er selector: Selector </w:t>
+      </w:r>
+      <w:proofErr w:type="spellStart"/>
+      <w:r>
+        <w:t>universa</w:t>
+      </w:r>
+      <w:proofErr w:type="spellEnd"/>
+      <w:r>
+        <w:t>.</w:t>
+      </w:r>
+    </w:p>
+    <w:p>
+      <w:pPr>
+        <w:pStyle w:val="Prrafodelista"/>
+        <w:numPr>
+          <w:ilvl w:val="1"/>
+          <w:numId w:val="1"/>
+        </w:numPr>
+      </w:pPr>
+      <w:r>
+        <w:t>Se llama con el * (o sea, en tipo de selector hay que poner un *)</w:t>
+      </w:r>
+    </w:p>
+    <w:p>
+      <w:pPr>
+        <w:pStyle w:val="Prrafodelista"/>
+        <w:numPr>
+          <w:ilvl w:val="1"/>
+          <w:numId w:val="1"/>
+        </w:numPr>
+      </w:pPr>
+      <w:r>
+        <w:t>Le da estilos a TODO lo que hay en la pagina</w:t>
+      </w:r>
+    </w:p>
+    <w:p/>
+    <w:p>
+      <w:pPr>
+        <w:ind w:left="708"/>
+      </w:pPr>
+      <w:r>
+        <w:t>2do selector: Selector de etiqueta.</w:t>
+      </w:r>
+    </w:p>
+    <w:p>
+      <w:pPr>
+        <w:pStyle w:val="Prrafodelista"/>
+        <w:numPr>
+          <w:ilvl w:val="1"/>
+          <w:numId w:val="1"/>
+        </w:numPr>
+      </w:pPr>
+      <w:r>
+        <w:t xml:space="preserve">Hace referencia a las etiquetas creadas (como </w:t>
+      </w:r>
+      <w:proofErr w:type="spellStart"/>
+      <w:r>
+        <w:t>header</w:t>
+      </w:r>
+      <w:proofErr w:type="spellEnd"/>
+      <w:r>
+        <w:t xml:space="preserve">, figure, </w:t>
+      </w:r>
+      <w:proofErr w:type="spellStart"/>
+      <w:r>
+        <w:t>section</w:t>
+      </w:r>
+      <w:proofErr w:type="spellEnd"/>
+      <w:r>
+        <w:t xml:space="preserve">, </w:t>
+      </w:r>
+      <w:proofErr w:type="spellStart"/>
+      <w:r>
+        <w:t>etc</w:t>
+      </w:r>
+      <w:proofErr w:type="spellEnd"/>
+      <w:r>
+        <w:t>)</w:t>
+      </w:r>
+    </w:p>
+    <w:p>
+      <w:pPr>
+        <w:pStyle w:val="Prrafodelista"/>
+        <w:numPr>
+          <w:ilvl w:val="1"/>
+          <w:numId w:val="1"/>
+        </w:numPr>
+      </w:pPr>
+      <w:r>
+        <w:t>Se invoca escribiendo la etiqueta a la que se le quiere dar estilo</w:t>
+      </w:r>
+    </w:p>
+    <w:p>
+      <w:pPr>
+        <w:ind w:left="708"/>
+      </w:pPr>
+      <w:r>
+        <w:t>3er selector: selector descendente.</w:t>
+      </w:r>
+    </w:p>
+    <w:p>
+      <w:pPr>
+        <w:pStyle w:val="Prrafodelista"/>
+        <w:numPr>
+          <w:ilvl w:val="1"/>
+          <w:numId w:val="1"/>
+        </w:numPr>
+      </w:pPr>
+      <w:r>
+        <w:t>Es la base de CSS. Hace que la web funcione como una cascada, donde hay elementos dentro de otros elementos</w:t>
+      </w:r>
+    </w:p>
+    <w:p>
+      <w:pPr>
+        <w:pStyle w:val="Prrafodelista"/>
+        <w:numPr>
+          <w:ilvl w:val="1"/>
+          <w:numId w:val="1"/>
+        </w:numPr>
+      </w:pPr>
+      <w:r>
+        <w:t>Se escriben los elementos de afuera hacia adentro, por ejemplo</w:t>
+      </w:r>
+    </w:p>
+    <w:p>
+      <w:pPr>
+        <w:pStyle w:val="Prrafodelista"/>
+        <w:numPr>
+          <w:ilvl w:val="2"/>
+          <w:numId w:val="1"/>
+        </w:numPr>
+        <w:rPr>
+          <w:vanish/>
+          <w:specVanish/>
+        </w:rPr>
+      </w:pPr>
+      <w:proofErr w:type="spellStart"/>
+      <w:r>
+        <w:t>Article</w:t>
+      </w:r>
+      <w:proofErr w:type="spellEnd"/>
+      <w:r>
+        <w:t xml:space="preserve"> h3 {</w:t>
+      </w:r>
+    </w:p>
+    <w:p>
+      <w:r>
+        <w:t xml:space="preserve"> }</w:t>
+      </w:r>
+    </w:p>
+    <w:p>
+      <w:pPr>
+        <w:pStyle w:val="Prrafodelista"/>
+        <w:numPr>
+          <w:ilvl w:val="2"/>
+          <w:numId w:val="1"/>
+        </w:numPr>
+      </w:pPr>
+      <w:proofErr w:type="spellStart"/>
+      <w:r>
+        <w:t>Article</w:t>
+      </w:r>
+      <w:proofErr w:type="spellEnd"/>
+      <w:r>
+        <w:t xml:space="preserve"> li {}</w:t>
+      </w:r>
+    </w:p>
+    <w:p>
+      <w:pPr>
+        <w:ind w:left="708"/>
+      </w:pPr>
+      <w:r>
+        <w:t>4to selector: selector de clase.</w:t>
+      </w:r>
+    </w:p>
+    <w:p>
+      <w:pPr>
+        <w:pStyle w:val="Prrafodelista"/>
+        <w:numPr>
+          <w:ilvl w:val="1"/>
+          <w:numId w:val="1"/>
+        </w:numPr>
+      </w:pPr>
+      <w:r>
+        <w:t xml:space="preserve">Necesitan un atributo dentro de la etiqueta de HTML denominada </w:t>
+      </w:r>
+      <w:proofErr w:type="spellStart"/>
+      <w:r>
+        <w:t>class</w:t>
+      </w:r>
+      <w:proofErr w:type="spellEnd"/>
+      <w:r>
+        <w:t>=””</w:t>
+      </w:r>
+    </w:p>
+    <w:p>
+      <w:pPr>
+        <w:pStyle w:val="Prrafodelista"/>
+        <w:numPr>
+          <w:ilvl w:val="1"/>
+          <w:numId w:val="1"/>
+        </w:numPr>
+      </w:pPr>
+      <w:r>
+        <w:t xml:space="preserve">Se invocan usando </w:t>
+      </w:r>
+      <w:proofErr w:type="gramStart"/>
+      <w:r>
+        <w:t>un .</w:t>
+      </w:r>
+      <w:proofErr w:type="gramEnd"/>
+    </w:p>
+    <w:p>
+      <w:pPr>
+        <w:ind w:left="708"/>
+      </w:pPr>
+    </w:p>
+    <w:p>
+      <w:pPr>
+        <w:ind w:left="708"/>
+      </w:pPr>
+    </w:p>
+    <w:p>
+      <w:pPr>
+        <w:ind w:left="708"/>
+      </w:pPr>
+      <w:r>
+        <w:lastRenderedPageBreak/>
+        <w:t>5to selector: Selector de ID</w:t>
+      </w:r>
+    </w:p>
+    <w:p>
+      <w:pPr>
+        <w:pStyle w:val="Prrafodelista"/>
+        <w:numPr>
+          <w:ilvl w:val="1"/>
+          <w:numId w:val="1"/>
+        </w:numPr>
+      </w:pPr>
+      <w:r>
+        <w:t xml:space="preserve">Al igual que el selector de clase, se </w:t>
+      </w:r>
+      <w:r>
+        <w:t>debe poner el atributo id=”nombre” en el HTML</w:t>
+      </w:r>
+    </w:p>
+    <w:p>
+      <w:pPr>
+        <w:pStyle w:val="Prrafodelista"/>
+        <w:numPr>
+          <w:ilvl w:val="1"/>
+          <w:numId w:val="1"/>
+        </w:numPr>
+      </w:pPr>
+      <w:r>
+        <w:t>se invoca utilizando el #</w:t>
+      </w:r>
+    </w:p>
+    <w:p/>
+    <w:p>
+      <w:r>
+        <w:t>Tipo de colores</w:t>
+      </w:r>
+    </w:p>
+    <w:p>
+      <w:r>
+        <w:t>Por ejemplo:</w:t>
+      </w:r>
+    </w:p>
+    <w:p>
+      <w:r>
+        <w:tab/>
+        <w:t>.portada {</w:t>
+      </w:r>
+    </w:p>
+    <w:p>
+      <w:r>
+        <w:tab/>
+      </w:r>
+      <w:r>
+        <w:tab/>
+      </w:r>
+      <w:proofErr w:type="spellStart"/>
+      <w:r>
+        <w:t>Background</w:t>
+      </w:r>
+      <w:proofErr w:type="spellEnd"/>
+      <w:r>
+        <w:t>: color</w:t>
+      </w:r>
+    </w:p>
+    <w:p>
+      <w:r>
+        <w:tab/>
+      </w:r>
+      <w:r>
+        <w:tab/>
+        <w:t>}</w:t>
+      </w:r>
+    </w:p>
+    <w:p>
+      <w:r>
+        <w:tab/>
+      </w:r>
+      <w:proofErr w:type="spellStart"/>
+      <w:r>
+        <w:t>Background</w:t>
+      </w:r>
+      <w:proofErr w:type="spellEnd"/>
+      <w:r>
+        <w:t xml:space="preserve"> puede ser:</w:t>
+      </w:r>
+    </w:p>
+    <w:p>
+      <w:r>
+        <w:tab/>
+      </w:r>
+      <w:r>
+        <w:tab/>
+        <w:t>Normal</w:t>
+      </w:r>
+      <w:r>
+        <w:t>:</w:t>
+      </w:r>
+      <w:r>
+        <w:t xml:space="preserve"> </w:t>
+      </w:r>
+      <w:proofErr w:type="spellStart"/>
+      <w:r>
+        <w:t>Background</w:t>
+      </w:r>
+      <w:proofErr w:type="spellEnd"/>
+      <w:r>
+        <w:t>: nombre del color</w:t>
+      </w:r>
+    </w:p>
+    <w:p>
+      <w:r>
+        <w:tab/>
+      </w:r>
+      <w:r>
+        <w:tab/>
+        <w:t xml:space="preserve">Hexadecimal: </w:t>
+      </w:r>
+      <w:proofErr w:type="spellStart"/>
+      <w:r>
+        <w:t>background</w:t>
+      </w:r>
+      <w:proofErr w:type="spellEnd"/>
+      <w:r>
+        <w:t>: #000000</w:t>
+      </w:r>
+    </w:p>
+    <w:p>
+      <w:r>
+        <w:tab/>
+      </w:r>
+      <w:r>
+        <w:tab/>
+        <w:t xml:space="preserve">RGB: </w:t>
+      </w:r>
+      <w:proofErr w:type="spellStart"/>
+      <w:r>
+        <w:t>background</w:t>
+      </w:r>
+      <w:proofErr w:type="spellEnd"/>
+      <w:r>
+        <w:t xml:space="preserve">: </w:t>
+      </w:r>
+      <w:proofErr w:type="spellStart"/>
+      <w:proofErr w:type="gramStart"/>
+      <w:r>
+        <w:t>rgb</w:t>
+      </w:r>
+      <w:proofErr w:type="spellEnd"/>
+      <w:r>
+        <w:t>(</w:t>
+      </w:r>
+      <w:proofErr w:type="gramEnd"/>
+      <w:r>
+        <w:t xml:space="preserve">12,6,53) (Esto </w:t>
+      </w:r>
+      <w:proofErr w:type="spellStart"/>
+      <w:r>
+        <w:t>setea</w:t>
+      </w:r>
+      <w:proofErr w:type="spellEnd"/>
+      <w:r>
+        <w:t xml:space="preserve"> en variables la cantidad de rojo, verde y azul que va a tener la imagen, permite crear otros tonos de colores que no sean los normales puros)</w:t>
+      </w:r>
+    </w:p>
+    <w:p>
+      <w:r>
+        <w:tab/>
+      </w:r>
+      <w:r>
+        <w:tab/>
+        <w:t xml:space="preserve">RGBA: </w:t>
+      </w:r>
+      <w:proofErr w:type="spellStart"/>
+      <w:r>
+        <w:t>background</w:t>
+      </w:r>
+      <w:proofErr w:type="spellEnd"/>
+      <w:r>
+        <w:t xml:space="preserve">: </w:t>
+      </w:r>
+      <w:proofErr w:type="spellStart"/>
+      <w:proofErr w:type="gramStart"/>
+      <w:r>
+        <w:t>rgba</w:t>
+      </w:r>
+      <w:proofErr w:type="spellEnd"/>
+      <w:r>
+        <w:t>(</w:t>
+      </w:r>
+      <w:proofErr w:type="gramEnd"/>
+      <w:r>
+        <w:t>12,6,64,.5) (esto agrega el canal “alfa” que se traducirá como la transparencia)</w:t>
+      </w:r>
+    </w:p>
+    <w:p/>
+    <w:p>
+      <w:r>
+        <w:t xml:space="preserve">Para agregar una imagen al </w:t>
+      </w:r>
+      <w:proofErr w:type="spellStart"/>
+      <w:r>
+        <w:t>background</w:t>
+      </w:r>
+      <w:proofErr w:type="spellEnd"/>
+      <w:r>
+        <w:t xml:space="preserve"> a través de CSS es necesario hacerlo siguiente:</w:t>
+      </w:r>
+    </w:p>
+    <w:p>
+      <w:r>
+        <w:t>.portada {</w:t>
+      </w:r>
+    </w:p>
+    <w:p>
+      <w:r>
+        <w:tab/>
+      </w:r>
+      <w:proofErr w:type="spellStart"/>
+      <w:r>
+        <w:t>Background-image</w:t>
+      </w:r>
+      <w:proofErr w:type="spellEnd"/>
+      <w:r>
+        <w:t xml:space="preserve">: </w:t>
+      </w:r>
+      <w:proofErr w:type="spellStart"/>
+      <w:proofErr w:type="gramStart"/>
+      <w:r>
+        <w:t>url</w:t>
+      </w:r>
+      <w:proofErr w:type="spellEnd"/>
+      <w:r>
+        <w:t>(</w:t>
+      </w:r>
+      <w:proofErr w:type="gramEnd"/>
+      <w:r>
+        <w:t>‘ruta de la imagen’);</w:t>
+      </w:r>
+    </w:p>
+    <w:p>
+      <w:r>
+        <w:tab/>
+        <w:t>}</w:t>
+      </w:r>
+    </w:p>
+    <w:p/>
+    <w:p>
+      <w:r>
+        <w:t>Tipos de fuente</w:t>
+      </w:r>
+    </w:p>
+    <w:p>
+      <w:r>
+        <w:t xml:space="preserve">Para utilizar un tipo de fuente que los usuarios puede que no tengan, es recomendable usar </w:t>
+      </w:r>
+      <w:proofErr w:type="spellStart"/>
+      <w:r>
+        <w:t>googleFonts</w:t>
+      </w:r>
+      <w:proofErr w:type="spellEnd"/>
+      <w:r>
+        <w:t xml:space="preserve"> (</w:t>
+      </w:r>
+      <w:hyperlink r:id="rId6" w:history="1">
+        <w:r>
+          <w:rPr>
+            <w:rStyle w:val="Hipervnculo"/>
+          </w:rPr>
+          <w:t>www.google.com/font</w:t>
+        </w:r>
+      </w:hyperlink>
+      <w:r>
+        <w:t xml:space="preserve"> muy buena </w:t>
+      </w:r>
+      <w:proofErr w:type="spellStart"/>
+      <w:r>
+        <w:t>pagina</w:t>
+      </w:r>
+      <w:proofErr w:type="spellEnd"/>
+      <w:r>
+        <w:t xml:space="preserve">, explica </w:t>
+      </w:r>
+      <w:proofErr w:type="spellStart"/>
+      <w:r>
+        <w:t>como</w:t>
+      </w:r>
+      <w:proofErr w:type="spellEnd"/>
+      <w:r>
+        <w:t xml:space="preserve"> poner los </w:t>
+      </w:r>
+      <w:proofErr w:type="spellStart"/>
+      <w:r>
+        <w:t>fonts</w:t>
+      </w:r>
+      <w:proofErr w:type="spellEnd"/>
+      <w:r>
+        <w:t>)</w:t>
+      </w:r>
+      <w:r>
+        <w:br/>
+      </w:r>
+      <w:r>
+        <w:br/>
+        <w:t>El cargarlo se llama CDN</w:t>
+      </w:r>
+    </w:p>
+    <w:p>
+      <w:r>
+        <w:t xml:space="preserve">Se carga a través de &lt;link </w:t>
+      </w:r>
+      <w:proofErr w:type="spellStart"/>
+      <w:r>
+        <w:t>href</w:t>
+      </w:r>
+      <w:proofErr w:type="spellEnd"/>
+      <w:r>
+        <w:t xml:space="preserve">=”dirección” debajo de meta </w:t>
+      </w:r>
+      <w:proofErr w:type="spellStart"/>
+      <w:r>
+        <w:t>charset</w:t>
+      </w:r>
+      <w:proofErr w:type="spellEnd"/>
+      <w:r>
+        <w:t xml:space="preserve"> y se integra al CSS con la variable:</w:t>
+      </w:r>
+    </w:p>
+    <w:p>
+      <w:pPr>
+        <w:rPr>
+          <w:lang w:val="en-US"/>
+        </w:rPr>
+      </w:pPr>
+      <w:r>
+        <w:tab/>
+      </w:r>
+      <w:r>
+        <w:rPr>
+          <w:lang w:val="en-US"/>
+        </w:rPr>
+        <w:t>Font-family: “Montserrat”, sans-serif;</w:t>
+      </w:r>
+    </w:p>
+    <w:p>
+      <w:r>
+        <w:lastRenderedPageBreak/>
+        <w:t>Beneficios:</w:t>
+      </w:r>
+    </w:p>
+    <w:p>
+      <w:r>
+        <w:tab/>
+        <w:t>No es necesario descargarla, ni los usuarios tampoco</w:t>
+      </w:r>
+    </w:p>
+    <w:p>
+      <w:r>
+        <w:t xml:space="preserve">El CDN de google tiene la propiedad de poder cargar 1 o </w:t>
+      </w:r>
+      <w:proofErr w:type="spellStart"/>
+      <w:r>
+        <w:t>mas</w:t>
+      </w:r>
+      <w:proofErr w:type="spellEnd"/>
+      <w:r>
+        <w:t xml:space="preserve"> tipos de fuentes en una sola hoja de estilos y no tener que poner muchas líneas de </w:t>
+      </w:r>
+      <w:r>
+        <w:t>código.</w:t>
+      </w:r>
+    </w:p>
+    <w:p>
+      <w:r>
+        <w:tab/>
+        <w:t>El código original para cargar una fuente es:</w:t>
+      </w:r>
+    </w:p>
+    <w:p>
+      <w:pPr>
+        <w:rPr>
+          <w:lang w:val="en-US"/>
+        </w:rPr>
+      </w:pPr>
+      <w:r>
+        <w:rPr>
+          <w:lang w:val="en-US"/>
+        </w:rPr>
+        <w:t>&lt;link href='https://fonts.googleapis.com/css</w:t>
+      </w:r>
+      <w:proofErr w:type="gramStart"/>
+      <w:r>
+        <w:rPr>
+          <w:lang w:val="en-US"/>
+        </w:rPr>
+        <w:t>?family</w:t>
+      </w:r>
+      <w:proofErr w:type="gramEnd"/>
+      <w:r>
+        <w:rPr>
+          <w:lang w:val="en-US"/>
+        </w:rPr>
+        <w:t xml:space="preserve">=Montserrat:400,700' </w:t>
+      </w:r>
+      <w:proofErr w:type="spellStart"/>
+      <w:r>
+        <w:rPr>
+          <w:lang w:val="en-US"/>
+        </w:rPr>
+        <w:t>rel</w:t>
+      </w:r>
+      <w:proofErr w:type="spellEnd"/>
+      <w:r>
+        <w:rPr>
+          <w:lang w:val="en-US"/>
+        </w:rPr>
+        <w:t>='stylesheet' type='text/</w:t>
+      </w:r>
+      <w:proofErr w:type="spellStart"/>
+      <w:r>
+        <w:rPr>
+          <w:lang w:val="en-US"/>
+        </w:rPr>
+        <w:t>css</w:t>
+      </w:r>
+      <w:proofErr w:type="spellEnd"/>
+      <w:r>
+        <w:rPr>
+          <w:lang w:val="en-US"/>
+        </w:rPr>
+        <w:t>'&gt;</w:t>
+      </w:r>
+    </w:p>
+    <w:p>
+      <w:pPr>
+        <w:rPr>
+          <w:lang w:val="en-US"/>
+        </w:rPr>
+      </w:pPr>
+    </w:p>
+    <w:p>
+      <w:r>
+        <w:rPr>
+          <w:lang w:val="en-US"/>
+        </w:rPr>
+        <w:tab/>
+      </w:r>
+      <w:r>
+        <w:t xml:space="preserve">Si se le quiere cargar 2 o </w:t>
+      </w:r>
+      <w:proofErr w:type="spellStart"/>
+      <w:proofErr w:type="gramStart"/>
+      <w:r>
+        <w:t>mas</w:t>
+      </w:r>
+      <w:proofErr w:type="spellEnd"/>
+      <w:proofErr w:type="gramEnd"/>
+      <w:r>
+        <w:t xml:space="preserve"> fuentes al mismo tiempo lo que hay que hacer:</w:t>
+      </w:r>
+    </w:p>
+    <w:p>
+      <w:pPr>
+        <w:rPr>
+          <w:lang w:val="en-US"/>
+        </w:rPr>
+      </w:pPr>
+      <w:r>
+        <w:rPr>
+          <w:lang w:val="en-US"/>
+        </w:rPr>
+        <w:t>&lt;link href='https://fonts.googleapis.com/css</w:t>
+      </w:r>
+      <w:proofErr w:type="gramStart"/>
+      <w:r>
+        <w:rPr>
+          <w:lang w:val="en-US"/>
+        </w:rPr>
+        <w:t>?family</w:t>
+      </w:r>
+      <w:proofErr w:type="gramEnd"/>
+      <w:r>
+        <w:rPr>
+          <w:lang w:val="en-US"/>
+        </w:rPr>
+        <w:t>=Montserrat:400,700'</w:t>
+      </w:r>
+      <w:r>
+        <w:rPr>
+          <w:lang w:val="en-US"/>
+        </w:rPr>
+        <w:t xml:space="preserve"> </w:t>
+      </w:r>
       <w:bookmarkStart w:id="0" w:name="_GoBack"/>
+      <w:r>
+        <w:rPr>
+          <w:color w:val="FF0000"/>
+          <w:lang w:val="en-US"/>
+        </w:rPr>
+        <w:t xml:space="preserve">| </w:t>
+      </w:r>
+      <w:proofErr w:type="spellStart"/>
+      <w:r>
+        <w:rPr>
+          <w:color w:val="FF0000"/>
+          <w:lang w:val="en-US"/>
+        </w:rPr>
+        <w:t>Allerta</w:t>
+      </w:r>
       <w:bookmarkEnd w:id="0"/>
+      <w:proofErr w:type="spellEnd"/>
+      <w:r>
+        <w:rPr>
+          <w:lang w:val="en-US"/>
+        </w:rPr>
+        <w:t xml:space="preserve"> </w:t>
+      </w:r>
+      <w:proofErr w:type="spellStart"/>
+      <w:r>
+        <w:rPr>
+          <w:lang w:val="en-US"/>
+        </w:rPr>
+        <w:t>rel</w:t>
+      </w:r>
+      <w:proofErr w:type="spellEnd"/>
+      <w:r>
+        <w:rPr>
+          <w:lang w:val="en-US"/>
+        </w:rPr>
+        <w:t>='stylesheet' type='text/</w:t>
+      </w:r>
+      <w:proofErr w:type="spellStart"/>
+      <w:r>
+        <w:rPr>
+          <w:lang w:val="en-US"/>
+        </w:rPr>
+        <w:t>css</w:t>
+      </w:r>
+      <w:proofErr w:type="spellEnd"/>
+      <w:r>
+        <w:rPr>
+          <w:lang w:val="en-US"/>
+        </w:rPr>
+        <w:t>'&gt;</w:t>
+      </w:r>
+    </w:p>
+    <w:p>
+      <w:pPr>
+        <w:rPr>
+          <w:lang w:val="en-US"/>
+        </w:rPr>
+      </w:pPr>
+    </w:p>
+    <w:p>
+      <w:pPr>
+        <w:rPr>
+          <w:lang w:val="en-US"/>
+        </w:rPr>
+      </w:pPr>
+    </w:p>
+    <w:p>
+      <w:pPr>
+        <w:rPr>
+          <w:lang w:val="en-US"/>
+        </w:rPr>
+      </w:pPr>
+    </w:p>
+    <w:p>
+      <w:pPr>
+        <w:rPr>
+          <w:lang w:val="en-US"/>
+        </w:rPr>
+      </w:pPr>
+    </w:p>
+    <w:p>
+      <w:pPr>
+        <w:rPr>
+          <w:lang w:val="en-US"/>
+        </w:rPr>
+      </w:pPr>
     </w:p>
     <w:sectPr>
       <w:pgSz w:w="12240" w:h="15840"/>
@@ -814,6 +2558,126 @@
     </w:sectPr>
   </w:body>
 </w:document>
+</file>
+
+<file path=word/numbering.xml><?xml version="1.0" encoding="utf-8"?>
+<w:numbering xmlns:wpc="http://schemas.microsoft.com/office/word/2010/wordprocessingCanvas" xmlns:mc="http://schemas.openxmlformats.org/markup-compatibility/2006" xmlns:o="urn:schemas-microsoft-com:office:office" xmlns:r="http://schemas.openxmlformats.org/officeDocument/2006/relationships" xmlns:m="http://schemas.openxmlformats.org/officeDocument/2006/math" xmlns:v="urn:schemas-microsoft-com:vml" xmlns:wp14="http://schemas.microsoft.com/office/word/2010/wordprocessingDrawing" xmlns:wp="http://schemas.openxmlformats.org/drawingml/2006/wordprocessingDrawing" xmlns:w10="urn:schemas-microsoft-com:office:word" xmlns:w="http://schemas.openxmlformats.org/wordprocessingml/2006/main" xmlns:w14="http://schemas.microsoft.com/office/word/2010/wordml" xmlns:w15="http://schemas.microsoft.com/office/word/2012/wordml" xmlns:wpg="http://schemas.microsoft.com/office/word/2010/wordprocessingGroup" xmlns:wpi="http://schemas.microsoft.com/office/word/2010/wordprocessingInk" xmlns:wne="http://schemas.microsoft.com/office/word/2006/wordml" xmlns:wps="http://schemas.microsoft.com/office/word/2010/wordprocessingShape" mc:Ignorable="w14 w15 wp14">
+  <w:abstractNum w:abstractNumId="0" w15:restartNumberingAfterBreak="0">
+    <w:nsid w:val="04B54063"/>
+    <w:multiLevelType w:val="hybridMultilevel"/>
+    <w:tmpl w:val="53D2251A"/>
+    <w:lvl w:ilvl="0" w:tplc="821E2262">
+      <w:numFmt w:val="bullet"/>
+      <w:lvlText w:val="-"/>
+      <w:lvlJc w:val="left"/>
+      <w:pPr>
+        <w:ind w:left="720" w:hanging="360"/>
+      </w:pPr>
+      <w:rPr>
+        <w:rFonts w:ascii="Calibri" w:eastAsiaTheme="minorHAnsi" w:hAnsi="Calibri" w:cstheme="minorBidi" w:hint="default"/>
+      </w:rPr>
+    </w:lvl>
+    <w:lvl w:ilvl="1" w:tplc="2C0A0003">
+      <w:start w:val="1"/>
+      <w:numFmt w:val="bullet"/>
+      <w:lvlText w:val="o"/>
+      <w:lvlJc w:val="left"/>
+      <w:pPr>
+        <w:ind w:left="1440" w:hanging="360"/>
+      </w:pPr>
+      <w:rPr>
+        <w:rFonts w:ascii="Courier New" w:hAnsi="Courier New" w:cs="Courier New" w:hint="default"/>
+      </w:rPr>
+    </w:lvl>
+    <w:lvl w:ilvl="2" w:tplc="2C0A0005">
+      <w:start w:val="1"/>
+      <w:numFmt w:val="bullet"/>
+      <w:lvlText w:val=""/>
+      <w:lvlJc w:val="left"/>
+      <w:pPr>
+        <w:ind w:left="2160" w:hanging="360"/>
+      </w:pPr>
+      <w:rPr>
+        <w:rFonts w:ascii="Wingdings" w:hAnsi="Wingdings" w:hint="default"/>
+      </w:rPr>
+    </w:lvl>
+    <w:lvl w:ilvl="3" w:tplc="2C0A0001">
+      <w:start w:val="1"/>
+      <w:numFmt w:val="bullet"/>
+      <w:lvlText w:val=""/>
+      <w:lvlJc w:val="left"/>
+      <w:pPr>
+        <w:ind w:left="2880" w:hanging="360"/>
+      </w:pPr>
+      <w:rPr>
+        <w:rFonts w:ascii="Symbol" w:hAnsi="Symbol" w:hint="default"/>
+      </w:rPr>
+    </w:lvl>
+    <w:lvl w:ilvl="4" w:tplc="2C0A0003" w:tentative="1">
+      <w:start w:val="1"/>
+      <w:numFmt w:val="bullet"/>
+      <w:lvlText w:val="o"/>
+      <w:lvlJc w:val="left"/>
+      <w:pPr>
+        <w:ind w:left="3600" w:hanging="360"/>
+      </w:pPr>
+      <w:rPr>
+        <w:rFonts w:ascii="Courier New" w:hAnsi="Courier New" w:cs="Courier New" w:hint="default"/>
+      </w:rPr>
+    </w:lvl>
+    <w:lvl w:ilvl="5" w:tplc="2C0A0005" w:tentative="1">
+      <w:start w:val="1"/>
+      <w:numFmt w:val="bullet"/>
+      <w:lvlText w:val=""/>
+      <w:lvlJc w:val="left"/>
+      <w:pPr>
+        <w:ind w:left="4320" w:hanging="360"/>
+      </w:pPr>
+      <w:rPr>
+        <w:rFonts w:ascii="Wingdings" w:hAnsi="Wingdings" w:hint="default"/>
+      </w:rPr>
+    </w:lvl>
+    <w:lvl w:ilvl="6" w:tplc="2C0A0001" w:tentative="1">
+      <w:start w:val="1"/>
+      <w:numFmt w:val="bullet"/>
+      <w:lvlText w:val=""/>
+      <w:lvlJc w:val="left"/>
+      <w:pPr>
+        <w:ind w:left="5040" w:hanging="360"/>
+      </w:pPr>
+      <w:rPr>
+        <w:rFonts w:ascii="Symbol" w:hAnsi="Symbol" w:hint="default"/>
+      </w:rPr>
+    </w:lvl>
+    <w:lvl w:ilvl="7" w:tplc="2C0A0003" w:tentative="1">
+      <w:start w:val="1"/>
+      <w:numFmt w:val="bullet"/>
+      <w:lvlText w:val="o"/>
+      <w:lvlJc w:val="left"/>
+      <w:pPr>
+        <w:ind w:left="5760" w:hanging="360"/>
+      </w:pPr>
+      <w:rPr>
+        <w:rFonts w:ascii="Courier New" w:hAnsi="Courier New" w:cs="Courier New" w:hint="default"/>
+      </w:rPr>
+    </w:lvl>
+    <w:lvl w:ilvl="8" w:tplc="2C0A0005" w:tentative="1">
+      <w:start w:val="1"/>
+      <w:numFmt w:val="bullet"/>
+      <w:lvlText w:val=""/>
+      <w:lvlJc w:val="left"/>
+      <w:pPr>
+        <w:ind w:left="6480" w:hanging="360"/>
+      </w:pPr>
+      <w:rPr>
+        <w:rFonts w:ascii="Wingdings" w:hAnsi="Wingdings" w:hint="default"/>
+      </w:rPr>
+    </w:lvl>
+  </w:abstractNum>
+  <w:num w:numId="1">
+    <w:abstractNumId w:val="0"/>
+  </w:num>
+</w:numbering>
 </file>
 
 <file path=word/styles.xml><?xml version="1.0" encoding="utf-8"?>
@@ -1242,6 +3106,28 @@
     <w:basedOn w:val="Fuentedeprrafopredeter"/>
     <w:rsid w:val="004F2181"/>
   </w:style>
+  <w:style w:type="character" w:styleId="Hipervnculo">
+    <w:name w:val="Hyperlink"/>
+    <w:basedOn w:val="Fuentedeprrafopredeter"/>
+    <w:uiPriority w:val="99"/>
+    <w:unhideWhenUsed/>
+    <w:rsid w:val="00E53825"/>
+    <w:rPr>
+      <w:color w:val="0563C1" w:themeColor="hyperlink"/>
+      <w:u w:val="single"/>
+    </w:rPr>
+  </w:style>
+  <w:style w:type="paragraph" w:styleId="Prrafodelista">
+    <w:name w:val="List Paragraph"/>
+    <w:basedOn w:val="Normal"/>
+    <w:uiPriority w:val="34"/>
+    <w:qFormat/>
+    <w:rsid w:val="003307B4"/>
+    <w:pPr>
+      <w:ind w:left="720"/>
+      <w:contextualSpacing/>
+    </w:pPr>
+  </w:style>
 </w:styles>
 </file>
 

</xml_diff>

<commit_message>
Commit 3: Desarr. Web - Apunt. Disposicion, Modelo de Caja, Clases, Posiciones, Footer, Formularios
</commit_message>
<xml_diff>
--- a/Apuntes.docx
+++ b/Apuntes.docx
@@ -2462,7 +2462,6 @@
         </w:rPr>
         <w:t xml:space="preserve"> </w:t>
       </w:r>
-      <w:bookmarkStart w:id="0" w:name="_GoBack"/>
       <w:r>
         <w:rPr>
           <w:color w:val="FF0000"/>
@@ -2478,78 +2477,1034 @@
         </w:rPr>
         <w:t>Allerta</w:t>
       </w:r>
+      <w:proofErr w:type="spellEnd"/>
+      <w:r>
+        <w:rPr>
+          <w:lang w:val="en-US"/>
+        </w:rPr>
+        <w:t xml:space="preserve"> </w:t>
+      </w:r>
+      <w:proofErr w:type="spellStart"/>
+      <w:r>
+        <w:rPr>
+          <w:lang w:val="en-US"/>
+        </w:rPr>
+        <w:t>rel</w:t>
+      </w:r>
+      <w:proofErr w:type="spellEnd"/>
+      <w:r>
+        <w:rPr>
+          <w:lang w:val="en-US"/>
+        </w:rPr>
+        <w:t>='stylesheet' type='text/</w:t>
+      </w:r>
+      <w:proofErr w:type="spellStart"/>
+      <w:r>
+        <w:rPr>
+          <w:lang w:val="en-US"/>
+        </w:rPr>
+        <w:t>css</w:t>
+      </w:r>
+      <w:proofErr w:type="spellEnd"/>
+      <w:r>
+        <w:rPr>
+          <w:lang w:val="en-US"/>
+        </w:rPr>
+        <w:t>'&gt;</w:t>
+      </w:r>
+    </w:p>
+    <w:p>
+      <w:pPr>
+        <w:rPr>
+          <w:lang w:val="en-US"/>
+        </w:rPr>
+      </w:pPr>
+    </w:p>
+    <w:p>
+      <w:proofErr w:type="spellStart"/>
+      <w:r>
+        <w:t>Disposicion</w:t>
+      </w:r>
+      <w:proofErr w:type="spellEnd"/>
+      <w:r>
+        <w:t xml:space="preserve"> en el entorno = DISPLAY</w:t>
+      </w:r>
+    </w:p>
+    <w:p>
+      <w:r>
+        <w:t>Hay distintos tipos de disposiciones:</w:t>
+      </w:r>
+    </w:p>
+    <w:p>
+      <w:r>
+        <w:tab/>
+        <w:t>En línea</w:t>
+      </w:r>
+    </w:p>
+    <w:p>
+      <w:r>
+        <w:tab/>
+        <w:t>En bloque</w:t>
+      </w:r>
+    </w:p>
+    <w:p>
+      <w:r>
+        <w:tab/>
+        <w:t>Mixta</w:t>
+      </w:r>
+    </w:p>
+    <w:p/>
+    <w:p>
+      <w:r>
+        <w:t>Modelo de caja.</w:t>
+      </w:r>
+    </w:p>
+    <w:p/>
+    <w:p>
+      <w:r>
+        <w:t>Las etiquetas de HTML vienen en formato de caja</w:t>
+      </w:r>
+    </w:p>
+    <w:p/>
+    <w:p>
+      <w:r>
+        <w:t xml:space="preserve">Primero </w:t>
+      </w:r>
+      <w:proofErr w:type="spellStart"/>
+      <w:r>
+        <w:t>esta</w:t>
+      </w:r>
+      <w:proofErr w:type="spellEnd"/>
+      <w:r>
+        <w:t xml:space="preserve"> el contenido &gt; </w:t>
+      </w:r>
+      <w:proofErr w:type="spellStart"/>
+      <w:r>
+        <w:t>padding</w:t>
+      </w:r>
+      <w:proofErr w:type="spellEnd"/>
+      <w:r>
+        <w:t xml:space="preserve"> &gt; </w:t>
+      </w:r>
+      <w:proofErr w:type="spellStart"/>
+      <w:r>
+        <w:t>border</w:t>
+      </w:r>
+      <w:proofErr w:type="spellEnd"/>
+      <w:r>
+        <w:t xml:space="preserve"> &gt; margen</w:t>
+      </w:r>
+    </w:p>
+    <w:p>
+      <w:r>
+        <w:t>El modelo de caja también asigna el tamaño de cada uno de los elementos.</w:t>
+      </w:r>
+    </w:p>
+    <w:p>
+      <w:r>
+        <w:t>“</w:t>
+      </w:r>
+      <w:proofErr w:type="spellStart"/>
+      <w:r>
+        <w:t>padding</w:t>
+      </w:r>
+      <w:proofErr w:type="spellEnd"/>
+      <w:r>
+        <w:t>” es el espacio entre el contenido y el borde</w:t>
+      </w:r>
+    </w:p>
+    <w:p>
+      <w:r>
+        <w:t>El borde tiene 3</w:t>
+      </w:r>
+      <w:r>
+        <w:t xml:space="preserve"> </w:t>
+      </w:r>
+      <w:proofErr w:type="spellStart"/>
+      <w:r>
+        <w:t>p</w:t>
+      </w:r>
+      <w:r>
+        <w:t>arametros</w:t>
+      </w:r>
+      <w:proofErr w:type="spellEnd"/>
+      <w:r>
+        <w:t>, tamaño,</w:t>
+      </w:r>
+      <w:r>
+        <w:t xml:space="preserve"> </w:t>
+      </w:r>
+      <w:r>
+        <w:t>forma (</w:t>
+      </w:r>
+      <w:r>
+        <w:t xml:space="preserve">si es </w:t>
+      </w:r>
+      <w:proofErr w:type="spellStart"/>
+      <w:r>
+        <w:t>solid</w:t>
+      </w:r>
+      <w:proofErr w:type="spellEnd"/>
+      <w:r>
+        <w:t xml:space="preserve"> o transparente</w:t>
+      </w:r>
+      <w:r>
+        <w:t>) y el color.</w:t>
+      </w:r>
+    </w:p>
+    <w:p>
+      <w:r>
+        <w:tab/>
+      </w:r>
+      <w:proofErr w:type="spellStart"/>
+      <w:r>
+        <w:t>Border</w:t>
+      </w:r>
+      <w:proofErr w:type="spellEnd"/>
+      <w:r>
+        <w:t xml:space="preserve">: 2px </w:t>
+      </w:r>
+      <w:proofErr w:type="spellStart"/>
+      <w:r>
+        <w:t>solid</w:t>
+      </w:r>
+      <w:proofErr w:type="spellEnd"/>
+      <w:r>
+        <w:t>;</w:t>
+      </w:r>
+      <w:r>
+        <w:rPr>
+          <w:u w:val="single"/>
+        </w:rPr>
+        <w:t xml:space="preserve"> </w:t>
+      </w:r>
+      <w:r>
+        <w:br/>
+        <w:t>(</w:t>
+      </w:r>
+      <w:proofErr w:type="spellStart"/>
+      <w:r>
+        <w:t>dashed</w:t>
+      </w:r>
+      <w:proofErr w:type="spellEnd"/>
+      <w:r>
+        <w:t xml:space="preserve"> son líneas punteadas)</w:t>
+      </w:r>
+    </w:p>
+    <w:p>
+      <w:proofErr w:type="spellStart"/>
+      <w:r>
+        <w:t>Padding</w:t>
+      </w:r>
+      <w:proofErr w:type="spellEnd"/>
+      <w:r>
+        <w:t xml:space="preserve"> puede tener los 4 espacios en la misma línea:</w:t>
+      </w:r>
+    </w:p>
+    <w:p>
+      <w:r>
+        <w:tab/>
+        <w:t>El orden es el mismo que las agujas del reloj “arriba, derecha, abajo, izquierda</w:t>
+      </w:r>
+      <w:r>
+        <w:t>”</w:t>
+      </w:r>
+    </w:p>
+    <w:p>
+      <w:r>
+        <w:lastRenderedPageBreak/>
+        <w:t xml:space="preserve">Ejemplo: </w:t>
+      </w:r>
+      <w:proofErr w:type="spellStart"/>
+      <w:r>
+        <w:t>Padding</w:t>
+      </w:r>
+      <w:proofErr w:type="spellEnd"/>
+      <w:r>
+        <w:t xml:space="preserve">: 10px, 15px, 5px, 20px; </w:t>
+      </w:r>
+    </w:p>
+    <w:p/>
+    <w:p>
+      <w:r>
+        <w:t xml:space="preserve">Line </w:t>
+      </w:r>
+      <w:proofErr w:type="spellStart"/>
+      <w:r>
+        <w:t>hight</w:t>
+      </w:r>
+      <w:proofErr w:type="spellEnd"/>
+      <w:r>
+        <w:t xml:space="preserve"> es el espaciado entre líneas</w:t>
+      </w:r>
+    </w:p>
+    <w:p>
+      <w:proofErr w:type="spellStart"/>
+      <w:r>
+        <w:t>Margin</w:t>
+      </w:r>
+      <w:proofErr w:type="spellEnd"/>
+      <w:r>
+        <w:t xml:space="preserve">: auto; es una forma para centrar la </w:t>
+      </w:r>
+      <w:proofErr w:type="spellStart"/>
+      <w:r>
+        <w:t>pagina</w:t>
+      </w:r>
+      <w:proofErr w:type="spellEnd"/>
+      <w:r>
+        <w:t>.</w:t>
+      </w:r>
+    </w:p>
+    <w:p/>
+    <w:p>
+      <w:r>
+        <w:t>Clases</w:t>
+      </w:r>
+    </w:p>
+    <w:p>
+      <w:r>
+        <w:t>Un elemento HTML puede tener cualquier cantidad de clases</w:t>
+      </w:r>
+    </w:p>
+    <w:p/>
+    <w:p>
+      <w:r>
+        <w:t>&lt;</w:t>
+      </w:r>
+      <w:proofErr w:type="gramStart"/>
+      <w:r>
+        <w:t>div</w:t>
+      </w:r>
+      <w:proofErr w:type="gramEnd"/>
+      <w:r>
+        <w:t xml:space="preserve">&gt; sirve para crear otra caja en el </w:t>
+      </w:r>
+      <w:proofErr w:type="spellStart"/>
+      <w:r>
+        <w:t>html</w:t>
+      </w:r>
+      <w:proofErr w:type="spellEnd"/>
+      <w:r>
+        <w:t>, se usa para separar contenido o para aplicar estilos determinados a una sección especifica</w:t>
+      </w:r>
+    </w:p>
+    <w:p/>
+    <w:p>
+      <w:proofErr w:type="spellStart"/>
+      <w:r>
+        <w:t>Float</w:t>
+      </w:r>
+      <w:proofErr w:type="spellEnd"/>
+      <w:r>
+        <w:t xml:space="preserve"> sirve para mover el contenido. Se aplica en CSS</w:t>
+      </w:r>
+      <w:r>
+        <w:br/>
+      </w:r>
+      <w:r>
+        <w:br/>
+        <w:t>por ejemplo:</w:t>
+      </w:r>
+    </w:p>
+    <w:p>
+      <w:r>
+        <w:tab/>
+        <w:t xml:space="preserve">.guitarras </w:t>
+      </w:r>
+      <w:proofErr w:type="spellStart"/>
+      <w:r>
+        <w:t>img</w:t>
+      </w:r>
+      <w:proofErr w:type="spellEnd"/>
+      <w:r>
+        <w:t xml:space="preserve"> {</w:t>
+      </w:r>
+    </w:p>
+    <w:p>
+      <w:r>
+        <w:tab/>
+      </w:r>
+      <w:r>
+        <w:tab/>
+      </w:r>
+      <w:proofErr w:type="spellStart"/>
+      <w:r>
+        <w:t>Float</w:t>
+      </w:r>
+      <w:proofErr w:type="spellEnd"/>
+      <w:r>
+        <w:t xml:space="preserve">: </w:t>
+      </w:r>
+      <w:proofErr w:type="spellStart"/>
+      <w:r>
+        <w:t>right</w:t>
+      </w:r>
+      <w:proofErr w:type="spellEnd"/>
+      <w:r>
+        <w:t>;</w:t>
+      </w:r>
+    </w:p>
+    <w:p>
+      <w:r>
+        <w:tab/>
+      </w:r>
+      <w:r>
+        <w:tab/>
+      </w:r>
+      <w:r>
+        <w:tab/>
+        <w:t>}</w:t>
+      </w:r>
+      <w:r>
+        <w:br/>
+        <w:t>En ese caso las imágenes se van a correr para el lado derecho.</w:t>
+      </w:r>
+    </w:p>
+    <w:p>
+      <w:pPr>
+        <w:rPr>
+          <w:lang w:val="en-US"/>
+        </w:rPr>
+      </w:pPr>
+      <w:proofErr w:type="spellStart"/>
+      <w:r>
+        <w:t>Over</w:t>
+      </w:r>
+      <w:r>
+        <w:t>flow</w:t>
+      </w:r>
+      <w:proofErr w:type="spellEnd"/>
+      <w:r>
+        <w:t xml:space="preserve">: </w:t>
+      </w:r>
+      <w:proofErr w:type="spellStart"/>
+      <w:r>
+        <w:t>hidden</w:t>
+      </w:r>
+      <w:proofErr w:type="spellEnd"/>
+      <w:r>
+        <w:t>;</w:t>
+      </w:r>
+    </w:p>
+    <w:p>
+      <w:pPr>
+        <w:rPr>
+          <w:lang w:val="en-US"/>
+        </w:rPr>
+      </w:pPr>
+    </w:p>
+    <w:p>
+      <w:pPr>
+        <w:rPr>
+          <w:lang w:val="en-US"/>
+        </w:rPr>
+      </w:pPr>
+    </w:p>
+    <w:p>
+      <w:r>
+        <w:t>Positions.</w:t>
+      </w:r>
+    </w:p>
+    <w:p>
+      <w:r>
+        <w:t xml:space="preserve">Existen varios tipos de positions, los </w:t>
+      </w:r>
+      <w:proofErr w:type="spellStart"/>
+      <w:proofErr w:type="gramStart"/>
+      <w:r>
+        <w:t>mas</w:t>
+      </w:r>
+      <w:proofErr w:type="spellEnd"/>
+      <w:proofErr w:type="gramEnd"/>
+      <w:r>
+        <w:t xml:space="preserve"> usados son </w:t>
+      </w:r>
+      <w:proofErr w:type="spellStart"/>
+      <w:r>
+        <w:t>relative</w:t>
+      </w:r>
+      <w:proofErr w:type="spellEnd"/>
+      <w:r>
+        <w:t xml:space="preserve">, </w:t>
+      </w:r>
+      <w:proofErr w:type="spellStart"/>
+      <w:r>
+        <w:t>absolute</w:t>
+      </w:r>
+      <w:proofErr w:type="spellEnd"/>
+      <w:r>
+        <w:t xml:space="preserve"> o </w:t>
+      </w:r>
+      <w:proofErr w:type="spellStart"/>
+      <w:r>
+        <w:t>fixed</w:t>
+      </w:r>
+      <w:proofErr w:type="spellEnd"/>
+      <w:r>
+        <w:t>.</w:t>
+      </w:r>
+    </w:p>
+    <w:p>
+      <w:r>
+        <w:t xml:space="preserve">Luego de poner la posición </w:t>
+      </w:r>
+      <w:proofErr w:type="spellStart"/>
+      <w:r>
+        <w:t>relative</w:t>
+      </w:r>
+      <w:proofErr w:type="spellEnd"/>
+      <w:r>
+        <w:t xml:space="preserve"> se puede poner </w:t>
+      </w:r>
+      <w:r>
+        <w:br/>
+      </w:r>
+      <w:proofErr w:type="spellStart"/>
+      <w:r>
+        <w:t>left</w:t>
+      </w:r>
+      <w:proofErr w:type="spellEnd"/>
+      <w:r>
+        <w:t xml:space="preserve">: xx </w:t>
+      </w:r>
+      <w:proofErr w:type="spellStart"/>
+      <w:r>
+        <w:t>px</w:t>
+      </w:r>
+      <w:proofErr w:type="spellEnd"/>
+      <w:r>
+        <w:t>;</w:t>
+      </w:r>
+    </w:p>
+    <w:p>
+      <w:pPr>
+        <w:rPr>
+          <w:lang w:val="en-US"/>
+        </w:rPr>
+      </w:pPr>
+      <w:r>
+        <w:rPr>
+          <w:lang w:val="en-US"/>
+        </w:rPr>
+        <w:t xml:space="preserve">Right: xx </w:t>
+      </w:r>
+      <w:proofErr w:type="spellStart"/>
+      <w:proofErr w:type="gramStart"/>
+      <w:r>
+        <w:rPr>
+          <w:lang w:val="en-US"/>
+        </w:rPr>
+        <w:t>px</w:t>
+      </w:r>
+      <w:proofErr w:type="spellEnd"/>
+      <w:proofErr w:type="gramEnd"/>
+      <w:r>
+        <w:rPr>
+          <w:lang w:val="en-US"/>
+        </w:rPr>
+        <w:t>;</w:t>
+      </w:r>
+    </w:p>
+    <w:p>
+      <w:pPr>
+        <w:rPr>
+          <w:lang w:val="en-US"/>
+        </w:rPr>
+      </w:pPr>
+      <w:r>
+        <w:rPr>
+          <w:lang w:val="en-US"/>
+        </w:rPr>
+        <w:t xml:space="preserve">Top: xx </w:t>
+      </w:r>
+      <w:proofErr w:type="spellStart"/>
+      <w:proofErr w:type="gramStart"/>
+      <w:r>
+        <w:rPr>
+          <w:lang w:val="en-US"/>
+        </w:rPr>
+        <w:t>px</w:t>
+      </w:r>
+      <w:proofErr w:type="spellEnd"/>
+      <w:proofErr w:type="gramEnd"/>
+      <w:r>
+        <w:rPr>
+          <w:lang w:val="en-US"/>
+        </w:rPr>
+        <w:t>;</w:t>
+      </w:r>
+    </w:p>
+    <w:p>
+      <w:proofErr w:type="spellStart"/>
+      <w:r>
+        <w:t>Bottom</w:t>
+      </w:r>
+      <w:proofErr w:type="spellEnd"/>
+      <w:r>
+        <w:t xml:space="preserve">: xx </w:t>
+      </w:r>
+      <w:proofErr w:type="spellStart"/>
+      <w:r>
+        <w:t>px</w:t>
+      </w:r>
+      <w:proofErr w:type="spellEnd"/>
+      <w:r>
+        <w:t>;</w:t>
+      </w:r>
+      <w:r>
+        <w:br/>
+      </w:r>
+      <w:r>
+        <w:br/>
+        <w:t xml:space="preserve">con esto se modifica la </w:t>
+      </w:r>
+      <w:proofErr w:type="spellStart"/>
+      <w:r>
+        <w:t>disposicion</w:t>
+      </w:r>
+      <w:proofErr w:type="spellEnd"/>
+      <w:r>
+        <w:t xml:space="preserve"> del element</w:t>
+      </w:r>
+      <w:r>
+        <w:t>o.</w:t>
+      </w:r>
+    </w:p>
+    <w:p>
+      <w:r>
+        <w:t xml:space="preserve">Con position </w:t>
+      </w:r>
+      <w:proofErr w:type="spellStart"/>
+      <w:r>
+        <w:t>fixed</w:t>
+      </w:r>
+      <w:proofErr w:type="spellEnd"/>
+      <w:r>
+        <w:t xml:space="preserve"> hace que el elemento </w:t>
+      </w:r>
+      <w:proofErr w:type="spellStart"/>
+      <w:r>
+        <w:t>continue</w:t>
+      </w:r>
+      <w:proofErr w:type="spellEnd"/>
+      <w:r>
+        <w:t xml:space="preserve"> bajando aunque el usuario </w:t>
+      </w:r>
+      <w:proofErr w:type="spellStart"/>
+      <w:r>
+        <w:t>scrollee</w:t>
+      </w:r>
+      <w:proofErr w:type="spellEnd"/>
+      <w:r>
+        <w:t xml:space="preserve"> hacia abajo o arriba.</w:t>
+      </w:r>
+    </w:p>
+    <w:p>
+      <w:proofErr w:type="spellStart"/>
+      <w:r>
+        <w:lastRenderedPageBreak/>
+        <w:t>Footer</w:t>
+      </w:r>
+      <w:proofErr w:type="spellEnd"/>
+      <w:r>
+        <w:t xml:space="preserve"> es el pie de </w:t>
+      </w:r>
+      <w:proofErr w:type="spellStart"/>
+      <w:r>
+        <w:t>pagina</w:t>
+      </w:r>
+      <w:proofErr w:type="spellEnd"/>
+      <w:r>
+        <w:t xml:space="preserve"> de la web… se puede poner con la etiqueta &lt;</w:t>
+      </w:r>
+      <w:proofErr w:type="spellStart"/>
+      <w:r>
+        <w:t>footer</w:t>
+      </w:r>
+      <w:proofErr w:type="spellEnd"/>
+      <w:r>
+        <w:t>&gt;</w:t>
+      </w:r>
+    </w:p>
+    <w:p/>
+    <w:p>
+      <w:r>
+        <w:t>Formularios</w:t>
+      </w:r>
+    </w:p>
+    <w:p>
+      <w:r>
+        <w:t>&lt;</w:t>
+      </w:r>
+      <w:proofErr w:type="spellStart"/>
+      <w:proofErr w:type="gramStart"/>
+      <w:r>
+        <w:t>form</w:t>
+      </w:r>
+      <w:proofErr w:type="spellEnd"/>
+      <w:proofErr w:type="gramEnd"/>
+      <w:r>
+        <w:t xml:space="preserve"> </w:t>
+      </w:r>
+      <w:proofErr w:type="spellStart"/>
+      <w:r>
+        <w:t>class</w:t>
+      </w:r>
+      <w:proofErr w:type="spellEnd"/>
+      <w:r>
+        <w:t xml:space="preserve">=”formulario”&gt; se cierra en </w:t>
+      </w:r>
+      <w:proofErr w:type="spellStart"/>
+      <w:r>
+        <w:t>si</w:t>
+      </w:r>
+      <w:proofErr w:type="spellEnd"/>
+      <w:r>
+        <w:t xml:space="preserve"> mismo.</w:t>
+      </w:r>
+    </w:p>
+    <w:p/>
+    <w:p>
+      <w:r>
+        <w:t xml:space="preserve">Las </w:t>
+      </w:r>
+      <w:proofErr w:type="spellStart"/>
+      <w:r>
+        <w:t>subetiquetas</w:t>
+      </w:r>
+      <w:proofErr w:type="spellEnd"/>
+      <w:r>
+        <w:t xml:space="preserve"> </w:t>
+      </w:r>
+      <w:proofErr w:type="spellStart"/>
+      <w:proofErr w:type="gramStart"/>
+      <w:r>
+        <w:t>mas</w:t>
+      </w:r>
+      <w:proofErr w:type="spellEnd"/>
+      <w:proofErr w:type="gramEnd"/>
+      <w:r>
+        <w:t xml:space="preserve"> comunes de un formulario son:</w:t>
+      </w:r>
+    </w:p>
+    <w:p>
+      <w:r>
+        <w:tab/>
+        <w:t>&lt;</w:t>
+      </w:r>
+      <w:proofErr w:type="spellStart"/>
+      <w:proofErr w:type="gramStart"/>
+      <w:r>
+        <w:t>label</w:t>
+      </w:r>
+      <w:proofErr w:type="spellEnd"/>
+      <w:proofErr w:type="gramEnd"/>
+      <w:r>
+        <w:t xml:space="preserve"> </w:t>
+      </w:r>
+      <w:proofErr w:type="spellStart"/>
+      <w:r>
+        <w:t>for</w:t>
+      </w:r>
+      <w:proofErr w:type="spellEnd"/>
+      <w:r>
+        <w:t>=””&gt;&lt;/</w:t>
+      </w:r>
+      <w:proofErr w:type="spellStart"/>
+      <w:r>
+        <w:t>label</w:t>
+      </w:r>
+      <w:proofErr w:type="spellEnd"/>
+      <w:r>
+        <w:t>&gt;</w:t>
+      </w:r>
+    </w:p>
+    <w:p>
+      <w:r>
+        <w:tab/>
+        <w:t>&lt;</w:t>
+      </w:r>
+      <w:proofErr w:type="spellStart"/>
+      <w:proofErr w:type="gramStart"/>
+      <w:r>
+        <w:t>imput</w:t>
+      </w:r>
+      <w:proofErr w:type="spellEnd"/>
+      <w:proofErr w:type="gramEnd"/>
+      <w:r>
+        <w:t xml:space="preserve"> </w:t>
+      </w:r>
+      <w:proofErr w:type="spellStart"/>
+      <w:r>
+        <w:t>type</w:t>
+      </w:r>
+      <w:proofErr w:type="spellEnd"/>
+      <w:r>
+        <w:t>=””&gt;</w:t>
+      </w:r>
+    </w:p>
+    <w:p>
+      <w:r>
+        <w:tab/>
+      </w:r>
+      <w:r>
+        <w:t xml:space="preserve">Dentro de la etiqueta se pueden poner valores como </w:t>
+      </w:r>
+      <w:proofErr w:type="spellStart"/>
+      <w:r>
+        <w:t>required</w:t>
+      </w:r>
+      <w:proofErr w:type="spellEnd"/>
+      <w:r>
+        <w:t xml:space="preserve"> para volver el campo </w:t>
+      </w:r>
+      <w:proofErr w:type="spellStart"/>
+      <w:r>
+        <w:t>obligatiorio</w:t>
+      </w:r>
+      <w:proofErr w:type="spellEnd"/>
+      <w:r>
+        <w:t xml:space="preserve">, o </w:t>
+      </w:r>
+      <w:proofErr w:type="spellStart"/>
+      <w:r>
+        <w:t>value</w:t>
+      </w:r>
+      <w:proofErr w:type="spellEnd"/>
+      <w:r>
+        <w:t xml:space="preserve"> para que tenga un texto por defecto.</w:t>
+      </w:r>
+    </w:p>
+    <w:p>
+      <w:proofErr w:type="spellStart"/>
+      <w:r>
+        <w:t>Placeholder</w:t>
+      </w:r>
+      <w:proofErr w:type="spellEnd"/>
+      <w:r>
+        <w:t xml:space="preserve">: sirve para que aparezca de fondo para </w:t>
+      </w:r>
+      <w:proofErr w:type="spellStart"/>
+      <w:r>
+        <w:t>que</w:t>
+      </w:r>
+      <w:proofErr w:type="spellEnd"/>
+      <w:r>
+        <w:t xml:space="preserve"> sirve la caja.</w:t>
+      </w:r>
+    </w:p>
+    <w:p/>
+    <w:p>
+      <w:pPr>
+        <w:rPr>
+          <w:lang w:val="en-US"/>
+        </w:rPr>
+      </w:pPr>
+      <w:r>
+        <w:rPr>
+          <w:lang w:val="en-US"/>
+        </w:rPr>
+        <w:t>&lt;label for=”</w:t>
+      </w:r>
+      <w:proofErr w:type="spellStart"/>
+      <w:r>
+        <w:rPr>
+          <w:lang w:val="en-US"/>
+        </w:rPr>
+        <w:t>nombre</w:t>
+      </w:r>
+      <w:proofErr w:type="spellEnd"/>
+      <w:r>
+        <w:rPr>
+          <w:lang w:val="en-US"/>
+        </w:rPr>
+        <w:t>”&gt;</w:t>
+      </w:r>
+    </w:p>
+    <w:p>
+      <w:r>
+        <w:t>&lt;</w:t>
+      </w:r>
+      <w:proofErr w:type="spellStart"/>
+      <w:proofErr w:type="gramStart"/>
+      <w:r>
+        <w:t>imput</w:t>
+      </w:r>
+      <w:proofErr w:type="spellEnd"/>
+      <w:proofErr w:type="gramEnd"/>
+      <w:r>
+        <w:t xml:space="preserve"> </w:t>
+      </w:r>
+      <w:proofErr w:type="spellStart"/>
+      <w:r>
+        <w:t>type</w:t>
+      </w:r>
+      <w:proofErr w:type="spellEnd"/>
+      <w:r>
+        <w:t>=”</w:t>
+      </w:r>
+      <w:proofErr w:type="spellStart"/>
+      <w:r>
+        <w:t>text</w:t>
+      </w:r>
+      <w:proofErr w:type="spellEnd"/>
+      <w:r>
+        <w:t xml:space="preserve">” id=”nombre” va a hacer que cuando se haga </w:t>
+      </w:r>
+      <w:proofErr w:type="spellStart"/>
+      <w:r>
+        <w:t>click</w:t>
+      </w:r>
+      <w:proofErr w:type="spellEnd"/>
+      <w:r>
+        <w:t xml:space="preserve"> en el </w:t>
+      </w:r>
+      <w:proofErr w:type="spellStart"/>
+      <w:r>
+        <w:t>label</w:t>
+      </w:r>
+      <w:proofErr w:type="spellEnd"/>
+      <w:r>
+        <w:t xml:space="preserve"> “</w:t>
+      </w:r>
+      <w:r>
+        <w:t xml:space="preserve">nombre” el navegador haga </w:t>
+      </w:r>
+      <w:proofErr w:type="spellStart"/>
+      <w:r>
+        <w:t>focus</w:t>
+      </w:r>
+      <w:proofErr w:type="spellEnd"/>
+      <w:r>
+        <w:t xml:space="preserve"> en la caja de texto de nombre.</w:t>
+      </w:r>
+    </w:p>
+    <w:p>
+      <w:proofErr w:type="spellStart"/>
+      <w:r>
+        <w:t>Name</w:t>
+      </w:r>
+      <w:proofErr w:type="spellEnd"/>
+      <w:r>
+        <w:t>=”sexo” tanto en hombre como en mujer hace que el browser interprete que tiene que elegir 1 de los dos.</w:t>
+      </w:r>
+    </w:p>
+    <w:p>
+      <w:r>
+        <w:t>&lt;</w:t>
+      </w:r>
+      <w:proofErr w:type="spellStart"/>
+      <w:proofErr w:type="gramStart"/>
+      <w:r>
+        <w:t>textarea</w:t>
+      </w:r>
+      <w:proofErr w:type="spellEnd"/>
+      <w:proofErr w:type="gramEnd"/>
+      <w:r>
+        <w:t xml:space="preserve"> </w:t>
+      </w:r>
+      <w:proofErr w:type="spellStart"/>
+      <w:r>
+        <w:t>name</w:t>
+      </w:r>
+      <w:proofErr w:type="spellEnd"/>
+      <w:r>
+        <w:t xml:space="preserve">=”comentarios” id=”comentarios” </w:t>
+      </w:r>
+      <w:proofErr w:type="spellStart"/>
+      <w:r>
+        <w:t>cols</w:t>
+      </w:r>
+      <w:proofErr w:type="spellEnd"/>
+      <w:r>
+        <w:t xml:space="preserve">=”30” (cuantas columnas) </w:t>
+      </w:r>
+      <w:proofErr w:type="spellStart"/>
+      <w:r>
+        <w:t>rows</w:t>
+      </w:r>
+      <w:proofErr w:type="spellEnd"/>
+      <w:r>
+        <w:t>=”10” (cuantas filas”) &gt; &lt;/</w:t>
+      </w:r>
+      <w:proofErr w:type="spellStart"/>
+      <w:r>
+        <w:t>textarea</w:t>
+      </w:r>
+      <w:proofErr w:type="spellEnd"/>
+      <w:r>
+        <w:t>&gt;</w:t>
+      </w:r>
+    </w:p>
+    <w:p>
+      <w:r>
+        <w:t>&lt;</w:t>
+      </w:r>
+      <w:proofErr w:type="spellStart"/>
+      <w:proofErr w:type="gramStart"/>
+      <w:r>
+        <w:t>imput</w:t>
+      </w:r>
+      <w:proofErr w:type="spellEnd"/>
+      <w:proofErr w:type="gramEnd"/>
+      <w:r>
+        <w:t xml:space="preserve"> </w:t>
+      </w:r>
+      <w:proofErr w:type="spellStart"/>
+      <w:r>
+        <w:t>type</w:t>
+      </w:r>
+      <w:proofErr w:type="spellEnd"/>
+      <w:r>
+        <w:t>=”</w:t>
+      </w:r>
+      <w:proofErr w:type="spellStart"/>
+      <w:r>
+        <w:t>submit</w:t>
+      </w:r>
+      <w:proofErr w:type="spellEnd"/>
+      <w:r>
+        <w:t xml:space="preserve">” </w:t>
+      </w:r>
+      <w:proofErr w:type="spellStart"/>
+      <w:r>
+        <w:t>value</w:t>
+      </w:r>
+      <w:proofErr w:type="spellEnd"/>
+      <w:r>
+        <w:t>=”enviar/&gt; (</w:t>
+      </w:r>
+      <w:proofErr w:type="spellStart"/>
+      <w:r>
+        <w:t>submit</w:t>
+      </w:r>
+      <w:proofErr w:type="spellEnd"/>
+      <w:r>
+        <w:t xml:space="preserve"> pone un botón que envía el formulario al servidor)</w:t>
+      </w:r>
+    </w:p>
+    <w:p>
+      <w:r>
+        <w:t xml:space="preserve">Siempre poner </w:t>
+      </w:r>
+      <w:proofErr w:type="spellStart"/>
+      <w:r>
+        <w:t>value</w:t>
+      </w:r>
+      <w:proofErr w:type="spellEnd"/>
+      <w:r>
+        <w:t xml:space="preserve"> a todas las etiquetas del formuilario</w:t>
+      </w:r>
+      <w:bookmarkStart w:id="0" w:name="_GoBack"/>
       <w:bookmarkEnd w:id="0"/>
-      <w:proofErr w:type="spellEnd"/>
-      <w:r>
-        <w:rPr>
-          <w:lang w:val="en-US"/>
-        </w:rPr>
-        <w:t xml:space="preserve"> </w:t>
-      </w:r>
-      <w:proofErr w:type="spellStart"/>
-      <w:r>
-        <w:rPr>
-          <w:lang w:val="en-US"/>
-        </w:rPr>
-        <w:t>rel</w:t>
-      </w:r>
-      <w:proofErr w:type="spellEnd"/>
-      <w:r>
-        <w:rPr>
-          <w:lang w:val="en-US"/>
-        </w:rPr>
-        <w:t>='stylesheet' type='text/</w:t>
-      </w:r>
-      <w:proofErr w:type="spellStart"/>
-      <w:r>
-        <w:rPr>
-          <w:lang w:val="en-US"/>
-        </w:rPr>
-        <w:t>css</w:t>
-      </w:r>
-      <w:proofErr w:type="spellEnd"/>
-      <w:r>
-        <w:rPr>
-          <w:lang w:val="en-US"/>
-        </w:rPr>
-        <w:t>'&gt;</w:t>
-      </w:r>
-    </w:p>
-    <w:p>
-      <w:pPr>
-        <w:rPr>
-          <w:lang w:val="en-US"/>
-        </w:rPr>
-      </w:pPr>
-    </w:p>
-    <w:p>
-      <w:pPr>
-        <w:rPr>
-          <w:lang w:val="en-US"/>
-        </w:rPr>
-      </w:pPr>
-    </w:p>
-    <w:p>
-      <w:pPr>
-        <w:rPr>
-          <w:lang w:val="en-US"/>
-        </w:rPr>
-      </w:pPr>
-    </w:p>
-    <w:p>
-      <w:pPr>
-        <w:rPr>
-          <w:lang w:val="en-US"/>
-        </w:rPr>
-      </w:pPr>
-    </w:p>
-    <w:p>
-      <w:pPr>
-        <w:rPr>
-          <w:lang w:val="en-US"/>
-        </w:rPr>
-      </w:pPr>
-    </w:p>
+    </w:p>
+    <w:p/>
+    <w:p/>
+    <w:p/>
+    <w:p/>
+    <w:p/>
+    <w:p/>
     <w:sectPr>
       <w:pgSz w:w="12240" w:h="15840"/>
       <w:pgMar w:top="1417" w:right="1701" w:bottom="1417" w:left="1701" w:header="708" w:footer="708" w:gutter="0"/>

</xml_diff>